<commit_message>
What is Clustring #1
</commit_message>
<xml_diff>
--- a/기계학습개론/정리본.docx
+++ b/기계학습개론/정리본.docx
@@ -32,11 +32,19 @@
       </w:r>
     </w:p>
     <w:p>
-      <w:r>
-        <w:rPr>
-          <w:rFonts w:hint="eastAsia"/>
-        </w:rPr>
-        <w:t xml:space="preserve">심볼릭 </w:t>
+      <w:proofErr w:type="spellStart"/>
+      <w:r>
+        <w:rPr>
+          <w:rFonts w:hint="eastAsia"/>
+        </w:rPr>
+        <w:t>심볼릭</w:t>
+      </w:r>
+      <w:proofErr w:type="spellEnd"/>
+      <w:r>
+        <w:rPr>
+          <w:rFonts w:hint="eastAsia"/>
+        </w:rPr>
+        <w:t xml:space="preserve"> </w:t>
       </w:r>
       <w:r>
         <w:t xml:space="preserve"> AI &lt; - </w:t>
@@ -67,11 +75,19 @@
       </w:r>
     </w:p>
     <w:p>
-      <w:r>
-        <w:rPr>
-          <w:rFonts w:hint="eastAsia"/>
-        </w:rPr>
-        <w:t xml:space="preserve">머신러닝 </w:t>
+      <w:proofErr w:type="spellStart"/>
+      <w:r>
+        <w:rPr>
+          <w:rFonts w:hint="eastAsia"/>
+        </w:rPr>
+        <w:t>머신러닝</w:t>
+      </w:r>
+      <w:proofErr w:type="spellEnd"/>
+      <w:r>
+        <w:rPr>
+          <w:rFonts w:hint="eastAsia"/>
+        </w:rPr>
+        <w:t xml:space="preserve"> </w:t>
       </w:r>
       <w:r>
         <w:t xml:space="preserve">: </w:t>
@@ -93,11 +109,19 @@
       <w:r>
         <w:t xml:space="preserve">: </w:t>
       </w:r>
-      <w:r>
-        <w:rPr>
-          <w:rFonts w:hint="eastAsia"/>
-        </w:rPr>
-        <w:t>머신러닝 중 신경망을 사용하는 것</w:t>
+      <w:proofErr w:type="spellStart"/>
+      <w:r>
+        <w:rPr>
+          <w:rFonts w:hint="eastAsia"/>
+        </w:rPr>
+        <w:t>머신러닝</w:t>
+      </w:r>
+      <w:proofErr w:type="spellEnd"/>
+      <w:r>
+        <w:rPr>
+          <w:rFonts w:hint="eastAsia"/>
+        </w:rPr>
+        <w:t xml:space="preserve"> 중 신경망을 사용하는 것</w:t>
       </w:r>
     </w:p>
     <w:p/>
@@ -168,7 +192,21 @@
         <w:rPr>
           <w:rFonts w:hint="eastAsia"/>
         </w:rPr>
-        <w:t>을 알고있음)</w:t>
+        <w:t xml:space="preserve">을 </w:t>
+      </w:r>
+      <w:proofErr w:type="spellStart"/>
+      <w:r>
+        <w:rPr>
+          <w:rFonts w:hint="eastAsia"/>
+        </w:rPr>
+        <w:t>알고있음</w:t>
+      </w:r>
+      <w:proofErr w:type="spellEnd"/>
+      <w:r>
+        <w:rPr>
+          <w:rFonts w:hint="eastAsia"/>
+        </w:rPr>
+        <w:t>)</w:t>
       </w:r>
       <w:r>
         <w:br/>
@@ -193,11 +231,19 @@
       <w:r>
         <w:t xml:space="preserve">-&gt; </w:t>
       </w:r>
-      <w:r>
-        <w:rPr>
-          <w:rFonts w:hint="eastAsia"/>
-        </w:rPr>
-        <w:t xml:space="preserve">머신러닝 </w:t>
+      <w:proofErr w:type="spellStart"/>
+      <w:r>
+        <w:rPr>
+          <w:rFonts w:hint="eastAsia"/>
+        </w:rPr>
+        <w:t>머신러닝</w:t>
+      </w:r>
+      <w:proofErr w:type="spellEnd"/>
+      <w:r>
+        <w:rPr>
+          <w:rFonts w:hint="eastAsia"/>
+        </w:rPr>
+        <w:t xml:space="preserve"> </w:t>
       </w:r>
       <w:r>
         <w:t xml:space="preserve">-&gt; </w:t>
@@ -215,16 +261,52 @@
         <w:rPr>
           <w:rFonts w:hint="eastAsia"/>
         </w:rPr>
-        <w:t>미리 답을 정의해놓고 그 룰을 만들어냄)</w:t>
+        <w:t xml:space="preserve">미리 답을 </w:t>
+      </w:r>
+      <w:proofErr w:type="spellStart"/>
+      <w:r>
+        <w:rPr>
+          <w:rFonts w:hint="eastAsia"/>
+        </w:rPr>
+        <w:t>정의해놓고</w:t>
+      </w:r>
+      <w:proofErr w:type="spellEnd"/>
+      <w:r>
+        <w:rPr>
+          <w:rFonts w:hint="eastAsia"/>
+        </w:rPr>
+        <w:t xml:space="preserve"> 그 룰을 </w:t>
+      </w:r>
+      <w:proofErr w:type="spellStart"/>
+      <w:r>
+        <w:rPr>
+          <w:rFonts w:hint="eastAsia"/>
+        </w:rPr>
+        <w:t>만들어냄</w:t>
+      </w:r>
+      <w:proofErr w:type="spellEnd"/>
+      <w:r>
+        <w:rPr>
+          <w:rFonts w:hint="eastAsia"/>
+        </w:rPr>
+        <w:t>)</w:t>
       </w:r>
     </w:p>
     <w:p/>
     <w:p>
-      <w:r>
-        <w:rPr>
-          <w:rFonts w:hint="eastAsia"/>
-        </w:rPr>
-        <w:t>머신러닝의 특징</w:t>
+      <w:proofErr w:type="spellStart"/>
+      <w:r>
+        <w:rPr>
+          <w:rFonts w:hint="eastAsia"/>
+        </w:rPr>
+        <w:t>머신러닝의</w:t>
+      </w:r>
+      <w:proofErr w:type="spellEnd"/>
+      <w:r>
+        <w:rPr>
+          <w:rFonts w:hint="eastAsia"/>
+        </w:rPr>
+        <w:t xml:space="preserve"> 특징</w:t>
       </w:r>
     </w:p>
     <w:p>
@@ -273,11 +355,19 @@
       <w:r>
         <w:br/>
       </w:r>
-      <w:r>
-        <w:rPr>
-          <w:rFonts w:hint="eastAsia"/>
-        </w:rPr>
-        <w:t xml:space="preserve">엔진니어링측면에서 효율화 개선 </w:t>
+      <w:proofErr w:type="spellStart"/>
+      <w:r>
+        <w:rPr>
+          <w:rFonts w:hint="eastAsia"/>
+        </w:rPr>
+        <w:t>엔진니어링측면에서</w:t>
+      </w:r>
+      <w:proofErr w:type="spellEnd"/>
+      <w:r>
+        <w:rPr>
+          <w:rFonts w:hint="eastAsia"/>
+        </w:rPr>
+        <w:t xml:space="preserve"> 효율화 개선 </w:t>
       </w:r>
       <w:r>
         <w:t xml:space="preserve">-&gt; </w:t>
@@ -300,11 +390,19 @@
     </w:p>
     <w:p/>
     <w:p>
-      <w:r>
-        <w:rPr>
-          <w:rFonts w:hint="eastAsia"/>
-        </w:rPr>
-        <w:t>머신러닝이 어디에 유용한가?</w:t>
+      <w:proofErr w:type="spellStart"/>
+      <w:r>
+        <w:rPr>
+          <w:rFonts w:hint="eastAsia"/>
+        </w:rPr>
+        <w:t>머신러닝이</w:t>
+      </w:r>
+      <w:proofErr w:type="spellEnd"/>
+      <w:r>
+        <w:rPr>
+          <w:rFonts w:hint="eastAsia"/>
+        </w:rPr>
+        <w:t xml:space="preserve"> 어디에 유용한가?</w:t>
       </w:r>
     </w:p>
     <w:p>
@@ -348,12 +446,14 @@
         </w:numPr>
         <w:ind w:leftChars="0"/>
       </w:pPr>
+      <w:proofErr w:type="spellStart"/>
       <w:r>
         <w:rPr>
           <w:rFonts w:hint="eastAsia"/>
         </w:rPr>
         <w:t>챗봇</w:t>
       </w:r>
+      <w:proofErr w:type="spellEnd"/>
     </w:p>
     <w:p>
       <w:pPr>
@@ -425,6 +525,7 @@
       <w:r>
         <w:t xml:space="preserve"> </w:t>
       </w:r>
+      <w:proofErr w:type="spellStart"/>
       <w:r>
         <w:rPr>
           <w:rFonts w:hint="eastAsia"/>
@@ -432,7 +533,11 @@
         <w:t>R</w:t>
       </w:r>
       <w:r>
-        <w:t>epresation Learning</w:t>
+        <w:t>epresation</w:t>
+      </w:r>
+      <w:proofErr w:type="spellEnd"/>
+      <w:r>
+        <w:t xml:space="preserve"> Learning</w:t>
       </w:r>
     </w:p>
     <w:p>
@@ -550,7 +655,21 @@
         <w:rPr>
           <w:rFonts w:hint="eastAsia"/>
         </w:rPr>
-        <w:t>테스트와 예측값간의 차이를</w:t>
+        <w:t xml:space="preserve">테스트와 </w:t>
+      </w:r>
+      <w:proofErr w:type="spellStart"/>
+      <w:r>
+        <w:rPr>
+          <w:rFonts w:hint="eastAsia"/>
+        </w:rPr>
+        <w:t>예측값간의</w:t>
+      </w:r>
+      <w:proofErr w:type="spellEnd"/>
+      <w:r>
+        <w:rPr>
+          <w:rFonts w:hint="eastAsia"/>
+        </w:rPr>
+        <w:t xml:space="preserve"> 차이를</w:t>
       </w:r>
       <w:r>
         <w:t xml:space="preserve"> </w:t>
@@ -568,7 +687,21 @@
         <w:rPr>
           <w:rFonts w:hint="eastAsia"/>
         </w:rPr>
-        <w:t>이렇게 얻은 손실 점수를 옵티마이저 해서 가중치를 업데이트 -</w:t>
+        <w:t xml:space="preserve">이렇게 얻은 손실 점수를 </w:t>
+      </w:r>
+      <w:proofErr w:type="spellStart"/>
+      <w:r>
+        <w:rPr>
+          <w:rFonts w:hint="eastAsia"/>
+        </w:rPr>
+        <w:t>옵티마이저</w:t>
+      </w:r>
+      <w:proofErr w:type="spellEnd"/>
+      <w:r>
+        <w:rPr>
+          <w:rFonts w:hint="eastAsia"/>
+        </w:rPr>
+        <w:t xml:space="preserve"> 해서 가중치를 업데이트 -</w:t>
       </w:r>
       <w:r>
         <w:t xml:space="preserve">&gt; </w:t>
@@ -637,12 +770,14 @@
       <w:r>
         <w:t xml:space="preserve">/ </w:t>
       </w:r>
+      <w:proofErr w:type="spellStart"/>
       <w:r>
         <w:rPr>
           <w:rFonts w:hint="eastAsia"/>
         </w:rPr>
         <w:t>준지도</w:t>
       </w:r>
+      <w:proofErr w:type="spellEnd"/>
     </w:p>
     <w:p>
       <w:pPr>
@@ -748,8 +883,13 @@
         </w:numPr>
         <w:ind w:leftChars="0"/>
       </w:pPr>
-      <w:r>
-        <w:t xml:space="preserve">Keras </w:t>
+      <w:proofErr w:type="spellStart"/>
+      <w:r>
+        <w:t>Keras</w:t>
+      </w:r>
+      <w:proofErr w:type="spellEnd"/>
+      <w:r>
+        <w:t xml:space="preserve"> </w:t>
       </w:r>
       <w:r>
         <w:rPr>
@@ -850,11 +990,19 @@
       <w:r>
         <w:t>, Regression(</w:t>
       </w:r>
-      <w:r>
-        <w:rPr>
-          <w:rFonts w:hint="eastAsia"/>
-        </w:rPr>
-        <w:t>회긔)</w:t>
+      <w:proofErr w:type="spellStart"/>
+      <w:r>
+        <w:rPr>
+          <w:rFonts w:hint="eastAsia"/>
+        </w:rPr>
+        <w:t>회긔</w:t>
+      </w:r>
+      <w:proofErr w:type="spellEnd"/>
+      <w:r>
+        <w:rPr>
+          <w:rFonts w:hint="eastAsia"/>
+        </w:rPr>
+        <w:t>)</w:t>
       </w:r>
     </w:p>
     <w:p>
@@ -895,12 +1043,14 @@
       <w:r>
         <w:t xml:space="preserve">, </w:t>
       </w:r>
+      <w:proofErr w:type="spellStart"/>
       <w:r>
         <w:rPr>
           <w:rFonts w:hint="eastAsia"/>
         </w:rPr>
         <w:t>목표값</w:t>
       </w:r>
+      <w:proofErr w:type="spellEnd"/>
       <w:r>
         <w:t xml:space="preserve"> </w:t>
       </w:r>
@@ -1044,11 +1194,19 @@
         <w:br/>
         <w:t xml:space="preserve"> - </w:t>
       </w:r>
-      <w:r>
-        <w:rPr>
-          <w:rFonts w:hint="eastAsia"/>
-        </w:rPr>
-        <w:t>묙표를 위한 단계 학습</w:t>
+      <w:proofErr w:type="spellStart"/>
+      <w:r>
+        <w:rPr>
+          <w:rFonts w:hint="eastAsia"/>
+        </w:rPr>
+        <w:t>묙표를</w:t>
+      </w:r>
+      <w:proofErr w:type="spellEnd"/>
+      <w:r>
+        <w:rPr>
+          <w:rFonts w:hint="eastAsia"/>
+        </w:rPr>
+        <w:t xml:space="preserve"> 위한 단계 학습</w:t>
       </w:r>
     </w:p>
     <w:p>
@@ -1085,11 +1243,19 @@
       <w:r>
         <w:t>(</w:t>
       </w:r>
-      <w:r>
-        <w:rPr>
-          <w:rFonts w:hint="eastAsia"/>
-        </w:rPr>
-        <w:t>리얼 타임)</w:t>
+      <w:proofErr w:type="spellStart"/>
+      <w:r>
+        <w:rPr>
+          <w:rFonts w:hint="eastAsia"/>
+        </w:rPr>
+        <w:t>리얼</w:t>
+      </w:r>
+      <w:proofErr w:type="spellEnd"/>
+      <w:r>
+        <w:rPr>
+          <w:rFonts w:hint="eastAsia"/>
+        </w:rPr>
+        <w:t xml:space="preserve"> 타임)</w:t>
       </w:r>
     </w:p>
     <w:p>
@@ -1114,7 +1280,21 @@
         <w:rPr>
           <w:rFonts w:hint="eastAsia"/>
         </w:rPr>
-        <w:t>학습과 스토캐스틱(</w:t>
+        <w:t xml:space="preserve">학습과 </w:t>
+      </w:r>
+      <w:proofErr w:type="spellStart"/>
+      <w:r>
+        <w:rPr>
+          <w:rFonts w:hint="eastAsia"/>
+        </w:rPr>
+        <w:t>스토캐스틱</w:t>
+      </w:r>
+      <w:proofErr w:type="spellEnd"/>
+      <w:r>
+        <w:rPr>
+          <w:rFonts w:hint="eastAsia"/>
+        </w:rPr>
+        <w:t>(</w:t>
       </w:r>
       <w:r>
         <w:t>stochastic)</w:t>
@@ -1139,11 +1319,19 @@
         <w:br/>
         <w:t xml:space="preserve">- </w:t>
       </w:r>
-      <w:r>
-        <w:rPr>
-          <w:rFonts w:hint="eastAsia"/>
-        </w:rPr>
-        <w:t>스토캐스틱 학습은 학습 과정에서 난수를 사용하므로 같은 데이터로 다시 학습하면 다른 예측기가 만들어짐.</w:t>
+      <w:proofErr w:type="spellStart"/>
+      <w:r>
+        <w:rPr>
+          <w:rFonts w:hint="eastAsia"/>
+        </w:rPr>
+        <w:t>스토캐스틱</w:t>
+      </w:r>
+      <w:proofErr w:type="spellEnd"/>
+      <w:r>
+        <w:rPr>
+          <w:rFonts w:hint="eastAsia"/>
+        </w:rPr>
+        <w:t xml:space="preserve"> 학습은 학습 과정에서 난수를 사용하므로 같은 데이터로 다시 학습하면 다른 예측기가 만들어짐.</w:t>
       </w:r>
     </w:p>
     <w:p>
@@ -1199,7 +1387,15 @@
         <w:t>즉</w:t>
       </w:r>
       <w:r>
-        <w:t xml:space="preserve"> P(y|x)</w:t>
+        <w:t xml:space="preserve"> P(</w:t>
+      </w:r>
+      <w:proofErr w:type="spellStart"/>
+      <w:r>
+        <w:t>y|x</w:t>
+      </w:r>
+      <w:proofErr w:type="spellEnd"/>
+      <w:r>
+        <w:t>)</w:t>
       </w:r>
       <w:r>
         <w:rPr>
@@ -1227,13 +1423,29 @@
         <w:t xml:space="preserve">또는 </w:t>
       </w:r>
       <w:r>
-        <w:t>P(x|y)</w:t>
-      </w:r>
-      <w:r>
-        <w:rPr>
-          <w:rFonts w:hint="eastAsia"/>
-        </w:rPr>
-        <w:t>를 추정</w:t>
+        <w:t>P(</w:t>
+      </w:r>
+      <w:proofErr w:type="spellStart"/>
+      <w:r>
+        <w:t>x|y</w:t>
+      </w:r>
+      <w:proofErr w:type="spellEnd"/>
+      <w:r>
+        <w:t>)</w:t>
+      </w:r>
+      <w:proofErr w:type="spellStart"/>
+      <w:r>
+        <w:rPr>
+          <w:rFonts w:hint="eastAsia"/>
+        </w:rPr>
+        <w:t>를</w:t>
+      </w:r>
+      <w:proofErr w:type="spellEnd"/>
+      <w:r>
+        <w:rPr>
+          <w:rFonts w:hint="eastAsia"/>
+        </w:rPr>
+        <w:t xml:space="preserve"> 추정</w:t>
       </w:r>
     </w:p>
     <w:p/>
@@ -1354,11 +1566,19 @@
       <w:r>
         <w:t xml:space="preserve"> </w:t>
       </w:r>
-      <w:r>
-        <w:rPr>
-          <w:rFonts w:hint="eastAsia"/>
-        </w:rPr>
-        <w:t>머신러닝의 핵심</w:t>
+      <w:proofErr w:type="spellStart"/>
+      <w:r>
+        <w:rPr>
+          <w:rFonts w:hint="eastAsia"/>
+        </w:rPr>
+        <w:t>머신러닝의</w:t>
+      </w:r>
+      <w:proofErr w:type="spellEnd"/>
+      <w:r>
+        <w:rPr>
+          <w:rFonts w:hint="eastAsia"/>
+        </w:rPr>
+        <w:t xml:space="preserve"> 핵심</w:t>
       </w:r>
       <w:r>
         <w:br/>
@@ -1411,7 +1631,21 @@
         <w:rPr>
           <w:rFonts w:hint="eastAsia"/>
         </w:rPr>
-        <w:t>오류 역전파 알고리즘</w:t>
+        <w:t xml:space="preserve">오류 </w:t>
+      </w:r>
+      <w:proofErr w:type="spellStart"/>
+      <w:r>
+        <w:rPr>
+          <w:rFonts w:hint="eastAsia"/>
+        </w:rPr>
+        <w:t>역전파</w:t>
+      </w:r>
+      <w:proofErr w:type="spellEnd"/>
+      <w:r>
+        <w:rPr>
+          <w:rFonts w:hint="eastAsia"/>
+        </w:rPr>
+        <w:t xml:space="preserve"> 알고리즘</w:t>
       </w:r>
       <w:r>
         <w:br/>
@@ -1425,7 +1659,35 @@
         <w:rPr>
           <w:rFonts w:hint="eastAsia"/>
         </w:rPr>
-        <w:t>주로 스트캐스틱 경사 하강법 사용</w:t>
+        <w:t xml:space="preserve">주로 </w:t>
+      </w:r>
+      <w:proofErr w:type="spellStart"/>
+      <w:r>
+        <w:rPr>
+          <w:rFonts w:hint="eastAsia"/>
+        </w:rPr>
+        <w:t>스트캐스틱</w:t>
+      </w:r>
+      <w:proofErr w:type="spellEnd"/>
+      <w:r>
+        <w:rPr>
+          <w:rFonts w:hint="eastAsia"/>
+        </w:rPr>
+        <w:t xml:space="preserve"> 경사 </w:t>
+      </w:r>
+      <w:proofErr w:type="spellStart"/>
+      <w:r>
+        <w:rPr>
+          <w:rFonts w:hint="eastAsia"/>
+        </w:rPr>
+        <w:t>하강법</w:t>
+      </w:r>
+      <w:proofErr w:type="spellEnd"/>
+      <w:r>
+        <w:rPr>
+          <w:rFonts w:hint="eastAsia"/>
+        </w:rPr>
+        <w:t xml:space="preserve"> 사용</w:t>
       </w:r>
     </w:p>
     <w:p/>
@@ -1627,11 +1889,19 @@
       <w:r>
         <w:t>Y(</w:t>
       </w:r>
-      <w:r>
-        <w:rPr>
-          <w:rFonts w:hint="eastAsia"/>
-        </w:rPr>
-        <w:t>예측값)</w:t>
+      <w:proofErr w:type="spellStart"/>
+      <w:r>
+        <w:rPr>
+          <w:rFonts w:hint="eastAsia"/>
+        </w:rPr>
+        <w:t>예측값</w:t>
+      </w:r>
+      <w:proofErr w:type="spellEnd"/>
+      <w:r>
+        <w:rPr>
+          <w:rFonts w:hint="eastAsia"/>
+        </w:rPr>
+        <w:t>)</w:t>
       </w:r>
       <w:r>
         <w:t xml:space="preserve"> = ax + </w:t>
@@ -1780,20 +2050,36 @@
       <w:r>
         <w:t>= (</w:t>
       </w:r>
-      <w:r>
-        <w:rPr>
-          <w:rFonts w:hint="eastAsia"/>
-        </w:rPr>
-        <w:t>예측값)</w:t>
+      <w:proofErr w:type="spellStart"/>
+      <w:r>
+        <w:rPr>
+          <w:rFonts w:hint="eastAsia"/>
+        </w:rPr>
+        <w:t>예측값</w:t>
+      </w:r>
+      <w:proofErr w:type="spellEnd"/>
+      <w:r>
+        <w:rPr>
+          <w:rFonts w:hint="eastAsia"/>
+        </w:rPr>
+        <w:t>)</w:t>
       </w:r>
       <w:r>
         <w:t>-y(</w:t>
       </w:r>
-      <w:r>
-        <w:rPr>
-          <w:rFonts w:hint="eastAsia"/>
-        </w:rPr>
-        <w:t>실제값)</w:t>
+      <w:proofErr w:type="spellStart"/>
+      <w:r>
+        <w:rPr>
+          <w:rFonts w:hint="eastAsia"/>
+        </w:rPr>
+        <w:t>실제값</w:t>
+      </w:r>
+      <w:proofErr w:type="spellEnd"/>
+      <w:r>
+        <w:rPr>
+          <w:rFonts w:hint="eastAsia"/>
+        </w:rPr>
+        <w:t>)</w:t>
       </w:r>
       <w:r>
         <w:t xml:space="preserve">)^2 </w:t>
@@ -1833,11 +2119,19 @@
       </w:r>
     </w:p>
     <w:p>
-      <w:r>
-        <w:rPr>
-          <w:rFonts w:hint="eastAsia"/>
-        </w:rPr>
-        <w:t>학습률:</w:t>
+      <w:proofErr w:type="spellStart"/>
+      <w:r>
+        <w:rPr>
+          <w:rFonts w:hint="eastAsia"/>
+        </w:rPr>
+        <w:t>학습률</w:t>
+      </w:r>
+      <w:proofErr w:type="spellEnd"/>
+      <w:r>
+        <w:rPr>
+          <w:rFonts w:hint="eastAsia"/>
+        </w:rPr>
+        <w:t>:</w:t>
       </w:r>
     </w:p>
     <w:p>
@@ -1858,11 +2152,19 @@
       <w:r>
         <w:t xml:space="preserve"> </w:t>
       </w:r>
-      <w:r>
-        <w:rPr>
-          <w:rFonts w:hint="eastAsia"/>
-        </w:rPr>
-        <w:t>이떄)</w:t>
+      <w:proofErr w:type="spellStart"/>
+      <w:r>
+        <w:rPr>
+          <w:rFonts w:hint="eastAsia"/>
+        </w:rPr>
+        <w:t>이떄</w:t>
+      </w:r>
+      <w:proofErr w:type="spellEnd"/>
+      <w:r>
+        <w:rPr>
+          <w:rFonts w:hint="eastAsia"/>
+        </w:rPr>
+        <w:t>)</w:t>
       </w:r>
       <w:r>
         <w:t xml:space="preserve"> </w:t>
@@ -1875,11 +2177,19 @@
       </w:r>
     </w:p>
     <w:p>
-      <w:r>
-        <w:rPr>
-          <w:rFonts w:hint="eastAsia"/>
-        </w:rPr>
-        <w:t>경사하강법:</w:t>
+      <w:proofErr w:type="spellStart"/>
+      <w:r>
+        <w:rPr>
+          <w:rFonts w:hint="eastAsia"/>
+        </w:rPr>
+        <w:t>경사하강법</w:t>
+      </w:r>
+      <w:proofErr w:type="spellEnd"/>
+      <w:r>
+        <w:rPr>
+          <w:rFonts w:hint="eastAsia"/>
+        </w:rPr>
+        <w:t>:</w:t>
       </w:r>
     </w:p>
     <w:p>
@@ -1895,7 +2205,21 @@
         <w:rPr>
           <w:rFonts w:hint="eastAsia"/>
         </w:rPr>
-        <w:t xml:space="preserve">오차의 변화에 따라 이차 함수 그래프를 만들고 적절한 학습률을 설정해 미분 값이 </w:t>
+        <w:t xml:space="preserve">오차의 변화에 따라 이차 함수 그래프를 만들고 적절한 </w:t>
+      </w:r>
+      <w:proofErr w:type="spellStart"/>
+      <w:r>
+        <w:rPr>
+          <w:rFonts w:hint="eastAsia"/>
+        </w:rPr>
+        <w:t>학습률을</w:t>
+      </w:r>
+      <w:proofErr w:type="spellEnd"/>
+      <w:r>
+        <w:rPr>
+          <w:rFonts w:hint="eastAsia"/>
+        </w:rPr>
+        <w:t xml:space="preserve"> 설정해 미분 값이 </w:t>
       </w:r>
       <w:r>
         <w:t>0</w:t>
@@ -2000,7 +2324,21 @@
         <w:rPr>
           <w:rFonts w:hint="eastAsia"/>
         </w:rPr>
-        <w:t>한 스탭의 배치로서 트레이닝 데이터셋을 통째로 가지고 있어야 한다.</w:t>
+        <w:t xml:space="preserve">한 </w:t>
+      </w:r>
+      <w:proofErr w:type="spellStart"/>
+      <w:r>
+        <w:rPr>
+          <w:rFonts w:hint="eastAsia"/>
+        </w:rPr>
+        <w:t>스탭의</w:t>
+      </w:r>
+      <w:proofErr w:type="spellEnd"/>
+      <w:r>
+        <w:rPr>
+          <w:rFonts w:hint="eastAsia"/>
+        </w:rPr>
+        <w:t xml:space="preserve"> 배치로서 트레이닝 데이터셋을 통째로 가지고 있어야 한다.</w:t>
       </w:r>
       <w:r>
         <w:t xml:space="preserve"> </w:t>
@@ -2120,9 +2458,6 @@
           <w:numId w:val="2"/>
         </w:numPr>
         <w:ind w:leftChars="0"/>
-        <w:rPr>
-          <w:rFonts w:hint="eastAsia"/>
-        </w:rPr>
       </w:pPr>
       <w:r>
         <w:rPr>
@@ -2149,7 +2484,21 @@
         <w:rPr>
           <w:rFonts w:hint="eastAsia"/>
         </w:rPr>
-        <w:t>도 아니고 하나의 샘풀에 대해서만 계산하는 것(S</w:t>
+        <w:t xml:space="preserve">도 아니고 하나의 </w:t>
+      </w:r>
+      <w:proofErr w:type="spellStart"/>
+      <w:r>
+        <w:rPr>
+          <w:rFonts w:hint="eastAsia"/>
+        </w:rPr>
+        <w:t>샘풀에</w:t>
+      </w:r>
+      <w:proofErr w:type="spellEnd"/>
+      <w:r>
+        <w:rPr>
+          <w:rFonts w:hint="eastAsia"/>
+        </w:rPr>
+        <w:t xml:space="preserve"> 대해서만 계산하는 것(S</w:t>
       </w:r>
       <w:r>
         <w:t>tochastic)</w:t>
@@ -2573,7 +2922,7 @@
           <w:szCs w:val="23"/>
           <w:bdr w:val="none" w:sz="0" w:space="0" w:color="auto" w:frame="1"/>
         </w:rPr>
-        <w:t>nderfitting)</w:t>
+        <w:t xml:space="preserve">nderfitting) : </w:t>
       </w:r>
       <w:r>
         <w:rPr>
@@ -2584,7 +2933,7 @@
           <w:szCs w:val="23"/>
           <w:bdr w:val="none" w:sz="0" w:space="0" w:color="auto" w:frame="1"/>
         </w:rPr>
-        <w:t xml:space="preserve"> : </w:t>
+        <w:t>패턴을</w:t>
       </w:r>
       <w:r>
         <w:rPr>
@@ -2595,7 +2944,7 @@
           <w:szCs w:val="23"/>
           <w:bdr w:val="none" w:sz="0" w:space="0" w:color="auto" w:frame="1"/>
         </w:rPr>
-        <w:t>패턴을</w:t>
+        <w:t xml:space="preserve"> </w:t>
       </w:r>
       <w:r>
         <w:rPr>
@@ -2606,7 +2955,7 @@
           <w:szCs w:val="23"/>
           <w:bdr w:val="none" w:sz="0" w:space="0" w:color="auto" w:frame="1"/>
         </w:rPr>
-        <w:t xml:space="preserve"> </w:t>
+        <w:t>포착하지</w:t>
       </w:r>
       <w:r>
         <w:rPr>
@@ -2617,7 +2966,7 @@
           <w:szCs w:val="23"/>
           <w:bdr w:val="none" w:sz="0" w:space="0" w:color="auto" w:frame="1"/>
         </w:rPr>
-        <w:t>포착하지</w:t>
+        <w:t xml:space="preserve"> </w:t>
       </w:r>
       <w:r>
         <w:rPr>
@@ -2628,7 +2977,7 @@
           <w:szCs w:val="23"/>
           <w:bdr w:val="none" w:sz="0" w:space="0" w:color="auto" w:frame="1"/>
         </w:rPr>
-        <w:t xml:space="preserve"> </w:t>
+        <w:t>못해서</w:t>
       </w:r>
       <w:r>
         <w:rPr>
@@ -2639,7 +2988,7 @@
           <w:szCs w:val="23"/>
           <w:bdr w:val="none" w:sz="0" w:space="0" w:color="auto" w:frame="1"/>
         </w:rPr>
-        <w:t>못해서</w:t>
+        <w:t xml:space="preserve"> </w:t>
       </w:r>
       <w:r>
         <w:rPr>
@@ -2650,7 +2999,7 @@
           <w:szCs w:val="23"/>
           <w:bdr w:val="none" w:sz="0" w:space="0" w:color="auto" w:frame="1"/>
         </w:rPr>
-        <w:t xml:space="preserve"> </w:t>
+        <w:t>정확한</w:t>
       </w:r>
       <w:r>
         <w:rPr>
@@ -2661,7 +3010,7 @@
           <w:szCs w:val="23"/>
           <w:bdr w:val="none" w:sz="0" w:space="0" w:color="auto" w:frame="1"/>
         </w:rPr>
-        <w:t>정확한</w:t>
+        <w:t xml:space="preserve"> </w:t>
       </w:r>
       <w:r>
         <w:rPr>
@@ -2672,7 +3021,7 @@
           <w:szCs w:val="23"/>
           <w:bdr w:val="none" w:sz="0" w:space="0" w:color="auto" w:frame="1"/>
         </w:rPr>
-        <w:t xml:space="preserve"> </w:t>
+        <w:t>예측을</w:t>
       </w:r>
       <w:r>
         <w:rPr>
@@ -2683,7 +3032,7 @@
           <w:szCs w:val="23"/>
           <w:bdr w:val="none" w:sz="0" w:space="0" w:color="auto" w:frame="1"/>
         </w:rPr>
-        <w:t>예측을</w:t>
+        <w:t xml:space="preserve"> </w:t>
       </w:r>
       <w:r>
         <w:rPr>
@@ -2694,7 +3043,7 @@
           <w:szCs w:val="23"/>
           <w:bdr w:val="none" w:sz="0" w:space="0" w:color="auto" w:frame="1"/>
         </w:rPr>
-        <w:t xml:space="preserve"> </w:t>
+        <w:t>할</w:t>
       </w:r>
       <w:r>
         <w:rPr>
@@ -2705,7 +3054,7 @@
           <w:szCs w:val="23"/>
           <w:bdr w:val="none" w:sz="0" w:space="0" w:color="auto" w:frame="1"/>
         </w:rPr>
-        <w:t>할</w:t>
+        <w:t xml:space="preserve"> </w:t>
       </w:r>
       <w:r>
         <w:rPr>
@@ -2716,7 +3065,7 @@
           <w:szCs w:val="23"/>
           <w:bdr w:val="none" w:sz="0" w:space="0" w:color="auto" w:frame="1"/>
         </w:rPr>
-        <w:t xml:space="preserve"> </w:t>
+        <w:t>수</w:t>
       </w:r>
       <w:r>
         <w:rPr>
@@ -2727,7 +3076,7 @@
           <w:szCs w:val="23"/>
           <w:bdr w:val="none" w:sz="0" w:space="0" w:color="auto" w:frame="1"/>
         </w:rPr>
-        <w:t>수</w:t>
+        <w:t xml:space="preserve"> </w:t>
       </w:r>
       <w:r>
         <w:rPr>
@@ -2738,7 +3087,7 @@
           <w:szCs w:val="23"/>
           <w:bdr w:val="none" w:sz="0" w:space="0" w:color="auto" w:frame="1"/>
         </w:rPr>
-        <w:t xml:space="preserve"> </w:t>
+        <w:t>없게</w:t>
       </w:r>
       <w:r>
         <w:rPr>
@@ -2749,7 +3098,7 @@
           <w:szCs w:val="23"/>
           <w:bdr w:val="none" w:sz="0" w:space="0" w:color="auto" w:frame="1"/>
         </w:rPr>
-        <w:t>없게</w:t>
+        <w:t xml:space="preserve"> </w:t>
       </w:r>
       <w:r>
         <w:rPr>
@@ -2760,7 +3109,7 @@
           <w:szCs w:val="23"/>
           <w:bdr w:val="none" w:sz="0" w:space="0" w:color="auto" w:frame="1"/>
         </w:rPr>
-        <w:t xml:space="preserve"> </w:t>
+        <w:t>됨</w:t>
       </w:r>
       <w:r>
         <w:rPr>
@@ -2771,17 +3120,6 @@
           <w:szCs w:val="23"/>
           <w:bdr w:val="none" w:sz="0" w:space="0" w:color="auto" w:frame="1"/>
         </w:rPr>
-        <w:t>됨</w:t>
-      </w:r>
-      <w:r>
-        <w:rPr>
-          <w:rStyle w:val="se-fs-"/>
-          <w:rFonts w:ascii="Helvetica" w:hAnsi="Helvetica" w:cs="Helvetica"/>
-          <w:color w:val="000000"/>
-          <w:sz w:val="23"/>
-          <w:szCs w:val="23"/>
-          <w:bdr w:val="none" w:sz="0" w:space="0" w:color="auto" w:frame="1"/>
-        </w:rPr>
         <w:t>.</w:t>
       </w:r>
     </w:p>
@@ -2800,12 +3138,14 @@
       <w:r>
         <w:t xml:space="preserve">-&gt; </w:t>
       </w:r>
+      <w:proofErr w:type="spellStart"/>
       <w:r>
         <w:rPr>
           <w:rFonts w:hint="eastAsia"/>
         </w:rPr>
         <w:t>오버피팅</w:t>
       </w:r>
+      <w:proofErr w:type="spellEnd"/>
       <w:r>
         <w:t>’</w:t>
       </w:r>
@@ -2829,12 +3169,14 @@
       <w:r>
         <w:t>/</w:t>
       </w:r>
+      <w:proofErr w:type="spellStart"/>
       <w:r>
         <w:rPr>
           <w:rFonts w:hint="eastAsia"/>
         </w:rPr>
         <w:t>큰트렌드</w:t>
       </w:r>
+      <w:proofErr w:type="spellEnd"/>
       <w:r>
         <w:sym w:font="Wingdings" w:char="F0DF"/>
       </w:r>
@@ -2859,11 +3201,19 @@
       <w:r>
         <w:t xml:space="preserve">arly stopping -&gt; </w:t>
       </w:r>
-      <w:r>
-        <w:rPr>
-          <w:rFonts w:hint="eastAsia"/>
-        </w:rPr>
-        <w:t xml:space="preserve">트레이닝하다가 </w:t>
+      <w:proofErr w:type="spellStart"/>
+      <w:r>
+        <w:rPr>
+          <w:rFonts w:hint="eastAsia"/>
+        </w:rPr>
+        <w:t>트레이닝하다가</w:t>
+      </w:r>
+      <w:proofErr w:type="spellEnd"/>
+      <w:r>
+        <w:rPr>
+          <w:rFonts w:hint="eastAsia"/>
+        </w:rPr>
+        <w:t xml:space="preserve"> </w:t>
       </w:r>
       <w:r>
         <w:t>validation error</w:t>
@@ -2872,8 +3222,16 @@
         <w:rPr>
           <w:rFonts w:hint="eastAsia"/>
         </w:rPr>
-        <w:t>가 최소화될 때 닥 스탑</w:t>
-      </w:r>
+        <w:t xml:space="preserve">가 최소화될 때 닥 </w:t>
+      </w:r>
+      <w:proofErr w:type="spellStart"/>
+      <w:r>
+        <w:rPr>
+          <w:rFonts w:hint="eastAsia"/>
+        </w:rPr>
+        <w:t>스탑</w:t>
+      </w:r>
+      <w:proofErr w:type="spellEnd"/>
       <w:r>
         <w:t xml:space="preserve"> </w:t>
       </w:r>
@@ -2906,8 +3264,16 @@
         <w:rPr>
           <w:rFonts w:hint="eastAsia"/>
         </w:rPr>
-        <w:t>확률로 넘나 안넘나</w:t>
-      </w:r>
+        <w:t xml:space="preserve">확률로 넘나 </w:t>
+      </w:r>
+      <w:proofErr w:type="spellStart"/>
+      <w:r>
+        <w:rPr>
+          <w:rFonts w:hint="eastAsia"/>
+        </w:rPr>
+        <w:t>안넘나</w:t>
+      </w:r>
+      <w:proofErr w:type="spellEnd"/>
       <w:r>
         <w:t xml:space="preserve"> </w:t>
       </w:r>
@@ -2918,7 +3284,15 @@
         <w:t>분류를 하는 것!</w:t>
       </w:r>
       <w:r>
-        <w:t xml:space="preserve">(binary classfier) </w:t>
+        <w:t xml:space="preserve">(binary </w:t>
+      </w:r>
+      <w:proofErr w:type="spellStart"/>
+      <w:r>
+        <w:t>classfier</w:t>
+      </w:r>
+      <w:proofErr w:type="spellEnd"/>
+      <w:r>
+        <w:t xml:space="preserve">) </w:t>
       </w:r>
       <w:r>
         <w:rPr>
@@ -2929,11 +3303,6 @@
     </w:p>
     <w:p/>
     <w:p>
-      <w:pPr>
-        <w:rPr>
-          <w:rFonts w:hint="eastAsia"/>
-        </w:rPr>
-      </w:pPr>
       <w:r>
         <w:rPr>
           <w:rFonts w:hint="eastAsia"/>
@@ -2958,6 +3327,2032 @@
         </w:rPr>
         <w:t>는 작은 데이터셋 변화에 민감하다.</w:t>
       </w:r>
+    </w:p>
+    <w:p/>
+    <w:p/>
+    <w:p>
+      <w:pPr>
+        <w:rPr>
+          <w:b/>
+          <w:bCs/>
+          <w:sz w:val="24"/>
+          <w:szCs w:val="32"/>
+        </w:rPr>
+      </w:pPr>
+      <w:r>
+        <w:rPr>
+          <w:rFonts w:hint="eastAsia"/>
+          <w:b/>
+          <w:bCs/>
+          <w:sz w:val="24"/>
+          <w:szCs w:val="32"/>
+        </w:rPr>
+        <w:lastRenderedPageBreak/>
+        <w:t>S</w:t>
+      </w:r>
+      <w:r>
+        <w:rPr>
+          <w:b/>
+          <w:bCs/>
+          <w:sz w:val="24"/>
+          <w:szCs w:val="32"/>
+        </w:rPr>
+        <w:t>VM (Support Vector Machine)</w:t>
+      </w:r>
+    </w:p>
+    <w:p>
+      <w:r>
+        <w:rPr>
+          <w:rFonts w:hint="eastAsia"/>
+        </w:rPr>
+        <w:t>작고,</w:t>
+      </w:r>
+      <w:r>
+        <w:t xml:space="preserve"> </w:t>
+      </w:r>
+      <w:proofErr w:type="spellStart"/>
+      <w:r>
+        <w:rPr>
+          <w:rFonts w:hint="eastAsia"/>
+        </w:rPr>
+        <w:t>복작한</w:t>
+      </w:r>
+      <w:proofErr w:type="spellEnd"/>
+      <w:r>
+        <w:rPr>
+          <w:rFonts w:hint="eastAsia"/>
+        </w:rPr>
+        <w:t xml:space="preserve"> 데이터 셋이라도 적절하게 분류 해준다.</w:t>
+      </w:r>
+    </w:p>
+    <w:p>
+      <w:r>
+        <w:t xml:space="preserve">Support vector : </w:t>
+      </w:r>
+      <w:r>
+        <w:rPr>
+          <w:rFonts w:hint="eastAsia"/>
+        </w:rPr>
+        <w:t>두 그룹을 분리하는 거리(마진)</w:t>
+      </w:r>
+      <w:r>
+        <w:t xml:space="preserve"> </w:t>
+      </w:r>
+      <w:r>
+        <w:rPr>
+          <w:rFonts w:hint="eastAsia"/>
+        </w:rPr>
+        <w:t>가장 길 때 데이터 샘플</w:t>
+      </w:r>
+    </w:p>
+    <w:p>
+      <w:r>
+        <w:rPr>
+          <w:rFonts w:hint="eastAsia"/>
+        </w:rPr>
+        <w:t xml:space="preserve">가장 최적의 </w:t>
+      </w:r>
+      <w:proofErr w:type="spellStart"/>
+      <w:r>
+        <w:rPr>
+          <w:rFonts w:hint="eastAsia"/>
+        </w:rPr>
+        <w:t>디지젼</w:t>
+      </w:r>
+      <w:proofErr w:type="spellEnd"/>
+      <w:r>
+        <w:rPr>
+          <w:rFonts w:hint="eastAsia"/>
+        </w:rPr>
+        <w:t xml:space="preserve"> 바인더리를 </w:t>
+      </w:r>
+      <w:r>
+        <w:t>optimal hyperplane (</w:t>
+      </w:r>
+      <w:proofErr w:type="spellStart"/>
+      <w:r>
+        <w:rPr>
+          <w:rFonts w:hint="eastAsia"/>
+        </w:rPr>
+        <w:t>결졍</w:t>
+      </w:r>
+      <w:proofErr w:type="spellEnd"/>
+      <w:r>
+        <w:rPr>
+          <w:rFonts w:hint="eastAsia"/>
+        </w:rPr>
+        <w:t xml:space="preserve"> </w:t>
+      </w:r>
+      <w:proofErr w:type="spellStart"/>
+      <w:r>
+        <w:rPr>
+          <w:rFonts w:hint="eastAsia"/>
+        </w:rPr>
+        <w:t>결계를</w:t>
+      </w:r>
+      <w:proofErr w:type="spellEnd"/>
+      <w:r>
+        <w:rPr>
+          <w:rFonts w:hint="eastAsia"/>
+        </w:rPr>
+        <w:t xml:space="preserve"> 정하는 선현 함수 </w:t>
+      </w:r>
+      <w:r>
+        <w:t>-&gt; MAX</w:t>
+      </w:r>
+      <w:r>
+        <w:rPr>
+          <w:rFonts w:hint="eastAsia"/>
+        </w:rPr>
+        <w:t>)</w:t>
+      </w:r>
+    </w:p>
+    <w:p>
+      <w:r>
+        <w:rPr>
+          <w:rFonts w:hint="eastAsia"/>
+        </w:rPr>
+        <w:t xml:space="preserve">서포트 </w:t>
+      </w:r>
+      <w:proofErr w:type="spellStart"/>
+      <w:r>
+        <w:rPr>
+          <w:rFonts w:hint="eastAsia"/>
+        </w:rPr>
+        <w:t>벡트를</w:t>
+      </w:r>
+      <w:proofErr w:type="spellEnd"/>
+      <w:r>
+        <w:rPr>
+          <w:rFonts w:hint="eastAsia"/>
+        </w:rPr>
+        <w:t xml:space="preserve"> 찾으면 </w:t>
+      </w:r>
+      <w:r>
+        <w:t>optimal hyperplane</w:t>
+      </w:r>
+      <w:r>
+        <w:rPr>
+          <w:rFonts w:hint="eastAsia"/>
+        </w:rPr>
+        <w:t>을 찾을 수 있다.</w:t>
+      </w:r>
+    </w:p>
+    <w:p/>
+    <w:p>
+      <w:r>
+        <w:rPr>
+          <w:rFonts w:hint="eastAsia"/>
+        </w:rPr>
+        <w:t xml:space="preserve">특성 </w:t>
+      </w:r>
+      <w:r>
+        <w:t xml:space="preserve">/ </w:t>
+      </w:r>
+      <w:r>
+        <w:rPr>
+          <w:rFonts w:hint="eastAsia"/>
+        </w:rPr>
+        <w:t>핵심</w:t>
+      </w:r>
+    </w:p>
+    <w:p>
+      <w:r>
+        <w:rPr>
+          <w:rFonts w:hint="eastAsia"/>
+        </w:rPr>
+        <w:t>마진을 이용한 일반화 능력 향상 가능</w:t>
+      </w:r>
+    </w:p>
+    <w:p/>
+    <w:p>
+      <w:r>
+        <w:rPr>
+          <w:rFonts w:hint="eastAsia"/>
+        </w:rPr>
+        <w:t>L</w:t>
+      </w:r>
+      <w:r>
+        <w:t>inear SVM</w:t>
+      </w:r>
+    </w:p>
+    <w:p>
+      <w:r>
+        <w:rPr>
+          <w:rFonts w:hint="eastAsia"/>
+        </w:rPr>
+        <w:t>최대한 마진을 길게 해주는 것(</w:t>
+      </w:r>
+      <w:r>
+        <w:t xml:space="preserve">wideset possible street) – </w:t>
+      </w:r>
+      <w:r>
+        <w:rPr>
+          <w:rFonts w:hint="eastAsia"/>
+        </w:rPr>
+        <w:t>l</w:t>
+      </w:r>
+      <w:r>
+        <w:t>arge margin classifier</w:t>
+      </w:r>
+    </w:p>
+    <w:p>
+      <w:r>
+        <w:t>#</w:t>
+      </w:r>
+      <w:r>
+        <w:rPr>
+          <w:rFonts w:hint="eastAsia"/>
+        </w:rPr>
+        <w:t xml:space="preserve">만약 새로운 데이터를 입력했을 때 </w:t>
+      </w:r>
+      <w:proofErr w:type="spellStart"/>
+      <w:r>
+        <w:rPr>
+          <w:rFonts w:hint="eastAsia"/>
+        </w:rPr>
+        <w:t>디시젼</w:t>
+      </w:r>
+      <w:proofErr w:type="spellEnd"/>
+      <w:r>
+        <w:rPr>
+          <w:rFonts w:hint="eastAsia"/>
+        </w:rPr>
+        <w:t xml:space="preserve"> </w:t>
+      </w:r>
+      <w:proofErr w:type="spellStart"/>
+      <w:r>
+        <w:rPr>
+          <w:rFonts w:hint="eastAsia"/>
+        </w:rPr>
+        <w:t>바운더리에</w:t>
+      </w:r>
+      <w:proofErr w:type="spellEnd"/>
+      <w:r>
+        <w:rPr>
+          <w:rFonts w:hint="eastAsia"/>
+        </w:rPr>
+        <w:t xml:space="preserve"> 영향을 줄까</w:t>
+      </w:r>
+      <w:r>
+        <w:t>?</w:t>
+      </w:r>
+      <w:r>
+        <w:br/>
+        <w:t xml:space="preserve"> SVM</w:t>
+      </w:r>
+      <w:r>
+        <w:rPr>
+          <w:rFonts w:hint="eastAsia"/>
+        </w:rPr>
+        <w:t xml:space="preserve">은 다른 새로운 인스턴스가 </w:t>
+      </w:r>
+      <w:proofErr w:type="spellStart"/>
+      <w:r>
+        <w:rPr>
+          <w:rFonts w:hint="eastAsia"/>
+        </w:rPr>
+        <w:t>추가되도</w:t>
+      </w:r>
+      <w:proofErr w:type="spellEnd"/>
+      <w:r>
+        <w:rPr>
+          <w:rFonts w:hint="eastAsia"/>
+        </w:rPr>
+        <w:t xml:space="preserve"> 바뀌지 않는다.</w:t>
+      </w:r>
+      <w:r>
+        <w:t xml:space="preserve"> </w:t>
+      </w:r>
+    </w:p>
+    <w:p>
+      <w:proofErr w:type="spellStart"/>
+      <w:r>
+        <w:t>Wx+b</w:t>
+      </w:r>
+      <w:proofErr w:type="spellEnd"/>
+      <w:r>
+        <w:t xml:space="preserve"> -&gt; </w:t>
+      </w:r>
+      <w:r>
+        <w:rPr>
+          <w:rFonts w:hint="eastAsia"/>
+        </w:rPr>
+        <w:t xml:space="preserve">기울기가 정해지면 b는 자동으로 </w:t>
+      </w:r>
+      <w:proofErr w:type="spellStart"/>
+      <w:r>
+        <w:rPr>
+          <w:rFonts w:hint="eastAsia"/>
+        </w:rPr>
+        <w:t>정해짐</w:t>
+      </w:r>
+      <w:proofErr w:type="spellEnd"/>
+    </w:p>
+    <w:p>
+      <w:r>
+        <w:rPr>
+          <w:rFonts w:hint="eastAsia"/>
+        </w:rPr>
+        <w:t xml:space="preserve">따라서 </w:t>
+      </w:r>
+      <w:r>
+        <w:t>SVM</w:t>
+      </w:r>
+      <w:r>
+        <w:rPr>
+          <w:rFonts w:hint="eastAsia"/>
+        </w:rPr>
+        <w:t>목표는</w:t>
+      </w:r>
+      <w:r>
+        <w:br/>
+        <w:t>-&gt; Margin</w:t>
+      </w:r>
+      <w:r>
+        <w:rPr>
+          <w:rFonts w:hint="eastAsia"/>
+        </w:rPr>
+        <w:t xml:space="preserve">이 가장 큰 </w:t>
+      </w:r>
+      <w:r>
+        <w:t>hyperplane</w:t>
+      </w:r>
+      <w:r>
+        <w:rPr>
+          <w:rFonts w:hint="eastAsia"/>
+        </w:rPr>
+        <w:t xml:space="preserve">의 방향 </w:t>
+      </w:r>
+      <w:r>
+        <w:t>w(</w:t>
+      </w:r>
+      <w:r>
+        <w:rPr>
+          <w:rFonts w:hint="eastAsia"/>
+        </w:rPr>
+        <w:t>기울기)</w:t>
+      </w:r>
+      <w:r>
+        <w:t xml:space="preserve">를 </w:t>
+      </w:r>
+      <w:r>
+        <w:rPr>
+          <w:rFonts w:hint="eastAsia"/>
+        </w:rPr>
+        <w:t xml:space="preserve">찾는 것 </w:t>
+      </w:r>
+      <w:r>
+        <w:t>(</w:t>
+      </w:r>
+      <w:r>
+        <w:rPr>
+          <w:rFonts w:hint="eastAsia"/>
+        </w:rPr>
+        <w:t>h</w:t>
+      </w:r>
+      <w:r>
+        <w:t>ard margin classification)</w:t>
+      </w:r>
+    </w:p>
+    <w:p>
+      <w:r>
+        <w:rPr>
+          <w:rFonts w:hint="eastAsia"/>
+        </w:rPr>
+        <w:t>문제</w:t>
+      </w:r>
+    </w:p>
+    <w:p>
+      <w:pPr>
+        <w:pStyle w:val="a3"/>
+        <w:numPr>
+          <w:ilvl w:val="0"/>
+          <w:numId w:val="3"/>
+        </w:numPr>
+        <w:ind w:leftChars="0"/>
+      </w:pPr>
+      <w:r>
+        <w:rPr>
+          <w:rFonts w:hint="eastAsia"/>
+        </w:rPr>
+        <w:t xml:space="preserve">범위를 벗어나는 </w:t>
+      </w:r>
+      <w:r>
+        <w:t>outlier</w:t>
+      </w:r>
+      <w:r>
+        <w:rPr>
+          <w:rFonts w:hint="eastAsia"/>
+        </w:rPr>
+        <w:t>에 민감</w:t>
+      </w:r>
+    </w:p>
+    <w:p>
+      <w:r>
+        <w:rPr>
+          <w:rFonts w:hint="eastAsia"/>
+        </w:rPr>
+        <w:t xml:space="preserve">해결방법 </w:t>
+      </w:r>
+    </w:p>
+    <w:p>
+      <w:pPr>
+        <w:pStyle w:val="a3"/>
+        <w:numPr>
+          <w:ilvl w:val="0"/>
+          <w:numId w:val="4"/>
+        </w:numPr>
+        <w:ind w:leftChars="0"/>
+      </w:pPr>
+      <w:r>
+        <w:rPr>
+          <w:rFonts w:hint="eastAsia"/>
+        </w:rPr>
+        <w:t xml:space="preserve">이를 위해 </w:t>
+      </w:r>
+      <w:proofErr w:type="spellStart"/>
+      <w:r>
+        <w:rPr>
+          <w:rFonts w:hint="eastAsia"/>
+        </w:rPr>
+        <w:t>융통성있는</w:t>
+      </w:r>
+      <w:proofErr w:type="spellEnd"/>
+      <w:r>
+        <w:rPr>
+          <w:rFonts w:hint="eastAsia"/>
+        </w:rPr>
+        <w:t xml:space="preserve"> 모델이 필요.</w:t>
+      </w:r>
+      <w:r>
+        <w:t xml:space="preserve"> </w:t>
+      </w:r>
+      <w:r>
+        <w:rPr>
+          <w:rFonts w:hint="eastAsia"/>
+        </w:rPr>
+        <w:t xml:space="preserve">마진의 예외를 둘 필요가 있음 </w:t>
+      </w:r>
+      <w:r>
+        <w:t xml:space="preserve">(soft margin classification). </w:t>
+      </w:r>
+      <w:r>
+        <w:rPr>
+          <w:rFonts w:hint="eastAsia"/>
+        </w:rPr>
+        <w:t xml:space="preserve">단 일반화 능력에서 기존 하드 보다 떨어짐 </w:t>
+      </w:r>
+    </w:p>
+    <w:p>
+      <w:r>
+        <w:t>Not linearly separable!</w:t>
+      </w:r>
+    </w:p>
+    <w:p>
+      <w:r>
+        <w:t>X2</w:t>
+      </w:r>
+      <w:r>
+        <w:rPr>
+          <w:rFonts w:hint="eastAsia"/>
+        </w:rPr>
+        <w:t xml:space="preserve">라는 </w:t>
+      </w:r>
+      <w:r>
+        <w:t>Feature</w:t>
+      </w:r>
+      <w:r>
+        <w:rPr>
+          <w:rFonts w:hint="eastAsia"/>
+        </w:rPr>
+        <w:t xml:space="preserve">를추가 </w:t>
+      </w:r>
+      <w:r>
+        <w:t>-&gt; 1</w:t>
+      </w:r>
+      <w:r>
+        <w:rPr>
+          <w:rFonts w:hint="eastAsia"/>
+        </w:rPr>
+        <w:t xml:space="preserve">차함수에서 </w:t>
+      </w:r>
+      <w:r>
+        <w:t>2</w:t>
+      </w:r>
+      <w:r>
+        <w:rPr>
+          <w:rFonts w:hint="eastAsia"/>
+        </w:rPr>
+        <w:t xml:space="preserve">차함수로 </w:t>
+      </w:r>
+      <w:r>
+        <w:t>(</w:t>
+      </w:r>
+      <w:r>
+        <w:rPr>
+          <w:rFonts w:hint="eastAsia"/>
+        </w:rPr>
+        <w:t>데이터는 동일함)</w:t>
+      </w:r>
+    </w:p>
+    <w:p>
+      <w:proofErr w:type="spellStart"/>
+      <w:r>
+        <w:rPr>
+          <w:rFonts w:hint="eastAsia"/>
+        </w:rPr>
+        <w:t>앱실론은</w:t>
+      </w:r>
+      <w:proofErr w:type="spellEnd"/>
+      <w:r>
+        <w:rPr>
+          <w:rFonts w:hint="eastAsia"/>
+        </w:rPr>
+        <w:t xml:space="preserve"> 넓이를 조절하는 파라미터이지만 새로운 데이터에 민감하지 않다(예측자체는 </w:t>
+      </w:r>
+      <w:proofErr w:type="spellStart"/>
+      <w:r>
+        <w:rPr>
+          <w:rFonts w:hint="eastAsia"/>
+        </w:rPr>
+        <w:t>큰영향이</w:t>
+      </w:r>
+      <w:proofErr w:type="spellEnd"/>
+      <w:r>
+        <w:rPr>
+          <w:rFonts w:hint="eastAsia"/>
+        </w:rPr>
+        <w:t xml:space="preserve"> 없다.</w:t>
+      </w:r>
+      <w:r>
+        <w:t>)</w:t>
+      </w:r>
+    </w:p>
+    <w:p/>
+    <w:p>
+      <w:r>
+        <w:rPr>
+          <w:rFonts w:hint="eastAsia"/>
+        </w:rPr>
+        <w:t>변환함수(</w:t>
+      </w:r>
+      <w:r>
+        <w:t xml:space="preserve">transformation) : </w:t>
+      </w:r>
+      <w:r>
+        <w:rPr>
+          <w:rFonts w:hint="eastAsia"/>
+        </w:rPr>
+        <w:t>다른 차원으로 이동</w:t>
+      </w:r>
+      <w:r>
+        <w:br/>
+      </w:r>
+      <w:r>
+        <w:lastRenderedPageBreak/>
+        <w:t>2</w:t>
+      </w:r>
+      <w:r>
+        <w:rPr>
+          <w:rFonts w:hint="eastAsia"/>
+        </w:rPr>
+        <w:t xml:space="preserve">차원 </w:t>
+      </w:r>
+      <w:r>
+        <w:t>-&gt; 2</w:t>
+      </w:r>
+      <w:r>
+        <w:rPr>
+          <w:rFonts w:hint="eastAsia"/>
+        </w:rPr>
+        <w:t xml:space="preserve">차원도 분리가능한 </w:t>
+      </w:r>
+      <w:r>
+        <w:t>2</w:t>
+      </w:r>
+      <w:r>
+        <w:rPr>
+          <w:rFonts w:hint="eastAsia"/>
+        </w:rPr>
+        <w:t xml:space="preserve">차 공간으로 변환 가능 </w:t>
+      </w:r>
+    </w:p>
+    <w:p/>
+    <w:p>
+      <w:r>
+        <w:rPr>
+          <w:rFonts w:hint="eastAsia"/>
+        </w:rPr>
+        <w:t>K</w:t>
+      </w:r>
+      <w:r>
+        <w:t>ernel Trick</w:t>
+      </w:r>
+      <w:r>
+        <w:rPr>
+          <w:rFonts w:hint="eastAsia"/>
+        </w:rPr>
+        <w:t>의 필요성</w:t>
+      </w:r>
+    </w:p>
+    <w:p>
+      <w:pPr>
+        <w:pStyle w:val="a3"/>
+        <w:numPr>
+          <w:ilvl w:val="0"/>
+          <w:numId w:val="2"/>
+        </w:numPr>
+        <w:ind w:leftChars="0"/>
+      </w:pPr>
+      <w:r>
+        <w:rPr>
+          <w:rFonts w:hint="eastAsia"/>
+        </w:rPr>
+        <w:t>K</w:t>
+      </w:r>
+      <w:r>
+        <w:t xml:space="preserve">ernel Trick: </w:t>
+      </w:r>
+      <w:r>
+        <w:rPr>
+          <w:rFonts w:hint="eastAsia"/>
+        </w:rPr>
+        <w:t xml:space="preserve">원래 특정 공간 </w:t>
+      </w:r>
+      <w:r>
+        <w:t>L(</w:t>
+      </w:r>
+      <w:r>
+        <w:rPr>
+          <w:rFonts w:hint="eastAsia"/>
+        </w:rPr>
+        <w:t>람다)</w:t>
+      </w:r>
+      <w:r>
+        <w:t xml:space="preserve">에 </w:t>
+      </w:r>
+      <w:r>
+        <w:rPr>
+          <w:rFonts w:hint="eastAsia"/>
+        </w:rPr>
+        <w:t xml:space="preserve">정의된 두 특징 벡터 </w:t>
+      </w:r>
+      <w:r>
+        <w:t>x</w:t>
+      </w:r>
+      <w:r>
+        <w:rPr>
+          <w:rFonts w:hint="eastAsia"/>
+        </w:rPr>
+        <w:t xml:space="preserve">와z에 대해 </w:t>
+      </w:r>
+      <w:proofErr w:type="spellStart"/>
+      <w:r>
+        <w:rPr>
+          <w:rFonts w:hint="eastAsia"/>
+        </w:rPr>
+        <w:t>내적값인</w:t>
+      </w:r>
+      <w:proofErr w:type="spellEnd"/>
+      <w:r>
+        <w:rPr>
+          <w:rFonts w:hint="eastAsia"/>
+        </w:rPr>
+        <w:t xml:space="preserve"> 변환함수가 존재하면k를 정의할 수 있고 이를 </w:t>
+      </w:r>
+      <w:proofErr w:type="spellStart"/>
+      <w:r>
+        <w:rPr>
+          <w:rFonts w:hint="eastAsia"/>
+        </w:rPr>
+        <w:t>커널함수라</w:t>
+      </w:r>
+      <w:proofErr w:type="spellEnd"/>
+      <w:r>
+        <w:rPr>
+          <w:rFonts w:hint="eastAsia"/>
+        </w:rPr>
+        <w:t xml:space="preserve"> 부른다.</w:t>
+      </w:r>
+    </w:p>
+    <w:p>
+      <w:pPr>
+        <w:pStyle w:val="a3"/>
+        <w:numPr>
+          <w:ilvl w:val="0"/>
+          <w:numId w:val="5"/>
+        </w:numPr>
+        <w:ind w:leftChars="0"/>
+      </w:pPr>
+      <w:r>
+        <w:rPr>
+          <w:rFonts w:hint="eastAsia"/>
+        </w:rPr>
+        <w:t>원 특정공간이 매우 고차원인 경우</w:t>
+      </w:r>
+    </w:p>
+    <w:p>
+      <w:r>
+        <w:rPr>
+          <w:rFonts w:hint="eastAsia"/>
+        </w:rPr>
+        <w:t>K</w:t>
+      </w:r>
+      <w:r>
+        <w:t>ernelized SVM</w:t>
+      </w:r>
+    </w:p>
+    <w:p>
+      <w:pPr>
+        <w:pStyle w:val="a3"/>
+        <w:numPr>
+          <w:ilvl w:val="0"/>
+          <w:numId w:val="2"/>
+        </w:numPr>
+        <w:ind w:leftChars="0"/>
+      </w:pPr>
+      <w:r>
+        <w:rPr>
+          <w:rFonts w:hint="eastAsia"/>
+        </w:rPr>
+        <w:t xml:space="preserve">linear </w:t>
+      </w:r>
+      <w:r>
+        <w:t>SVM classifier</w:t>
+      </w:r>
+      <w:r>
+        <w:rPr>
+          <w:rFonts w:hint="eastAsia"/>
+        </w:rPr>
+        <w:t xml:space="preserve">를 풀기 위해 </w:t>
+      </w:r>
+      <w:r>
+        <w:t xml:space="preserve">W </w:t>
+      </w:r>
+      <w:r>
+        <w:rPr>
+          <w:rFonts w:hint="eastAsia"/>
+        </w:rPr>
+        <w:t>값을 최소화</w:t>
+      </w:r>
+    </w:p>
+    <w:p>
+      <w:pPr>
+        <w:pStyle w:val="a3"/>
+        <w:numPr>
+          <w:ilvl w:val="0"/>
+          <w:numId w:val="2"/>
+        </w:numPr>
+        <w:ind w:leftChars="0"/>
+      </w:pPr>
+    </w:p>
+    <w:p>
+      <w:r>
+        <w:rPr>
+          <w:rFonts w:hint="eastAsia"/>
+        </w:rPr>
+        <w:t>U</w:t>
+      </w:r>
+      <w:r>
+        <w:t>nsupervised Learning</w:t>
+      </w:r>
+    </w:p>
+    <w:p>
+      <w:pPr>
+        <w:pStyle w:val="a3"/>
+        <w:numPr>
+          <w:ilvl w:val="0"/>
+          <w:numId w:val="2"/>
+        </w:numPr>
+        <w:ind w:leftChars="0"/>
+      </w:pPr>
+      <w:r>
+        <w:rPr>
+          <w:rFonts w:hint="eastAsia"/>
+        </w:rPr>
+        <w:t>세 가지 일반 과업</w:t>
+      </w:r>
+    </w:p>
+    <w:p>
+      <w:pPr>
+        <w:pStyle w:val="a3"/>
+        <w:numPr>
+          <w:ilvl w:val="0"/>
+          <w:numId w:val="6"/>
+        </w:numPr>
+        <w:ind w:leftChars="0"/>
+      </w:pPr>
+      <w:r>
+        <w:rPr>
+          <w:rFonts w:hint="eastAsia"/>
+        </w:rPr>
+        <w:t xml:space="preserve">군집화 </w:t>
+      </w:r>
+      <w:r>
+        <w:t xml:space="preserve">: </w:t>
+      </w:r>
+      <w:r>
+        <w:rPr>
+          <w:rFonts w:hint="eastAsia"/>
+        </w:rPr>
+        <w:t>유사한 샘플을 모아 같은 그룹으로 묶는 일</w:t>
+      </w:r>
+    </w:p>
+    <w:p>
+      <w:pPr>
+        <w:pStyle w:val="a3"/>
+        <w:numPr>
+          <w:ilvl w:val="0"/>
+          <w:numId w:val="6"/>
+        </w:numPr>
+        <w:ind w:leftChars="0"/>
+      </w:pPr>
+      <w:r>
+        <w:rPr>
+          <w:rFonts w:hint="eastAsia"/>
+        </w:rPr>
+        <w:t>밀도 추정(</w:t>
+      </w:r>
+      <w:r>
+        <w:t xml:space="preserve">Density Est) : </w:t>
+      </w:r>
+      <w:r>
+        <w:rPr>
+          <w:rFonts w:hint="eastAsia"/>
+        </w:rPr>
+        <w:t>데이터로부터 확률분포를 추정하는 일</w:t>
+      </w:r>
+    </w:p>
+    <w:p>
+      <w:pPr>
+        <w:pStyle w:val="a3"/>
+        <w:numPr>
+          <w:ilvl w:val="0"/>
+          <w:numId w:val="6"/>
+        </w:numPr>
+        <w:ind w:leftChars="0"/>
+      </w:pPr>
+      <w:r>
+        <w:rPr>
+          <w:rFonts w:hint="eastAsia"/>
+        </w:rPr>
+        <w:t>공간 변환(</w:t>
+      </w:r>
+      <w:r>
+        <w:t xml:space="preserve">Transform) : </w:t>
+      </w:r>
+      <w:r>
+        <w:rPr>
+          <w:rFonts w:hint="eastAsia"/>
+        </w:rPr>
+        <w:t xml:space="preserve">원래 특정 공간을 </w:t>
+      </w:r>
+      <w:proofErr w:type="spellStart"/>
+      <w:r>
+        <w:rPr>
+          <w:rFonts w:hint="eastAsia"/>
+        </w:rPr>
+        <w:t>저차원</w:t>
+      </w:r>
+      <w:proofErr w:type="spellEnd"/>
+      <w:r>
+        <w:rPr>
+          <w:rFonts w:hint="eastAsia"/>
+        </w:rPr>
+        <w:t xml:space="preserve"> 또는 </w:t>
+      </w:r>
+      <w:proofErr w:type="spellStart"/>
+      <w:r>
+        <w:rPr>
+          <w:rFonts w:hint="eastAsia"/>
+        </w:rPr>
+        <w:t>고차워</w:t>
+      </w:r>
+      <w:proofErr w:type="spellEnd"/>
+      <w:r>
+        <w:rPr>
+          <w:rFonts w:hint="eastAsia"/>
+        </w:rPr>
+        <w:t xml:space="preserve"> 공간으로 변환하는 일</w:t>
+      </w:r>
+    </w:p>
+    <w:p/>
+    <w:p>
+      <w:r>
+        <w:rPr>
+          <w:rFonts w:hint="eastAsia"/>
+        </w:rPr>
+        <w:t>표현학습</w:t>
+      </w:r>
+    </w:p>
+    <w:p>
+      <w:proofErr w:type="spellStart"/>
+      <w:r>
+        <w:rPr>
+          <w:rFonts w:hint="eastAsia"/>
+        </w:rPr>
+        <w:t>각레벨</w:t>
+      </w:r>
+      <w:proofErr w:type="spellEnd"/>
+      <w:r>
+        <w:rPr>
+          <w:rFonts w:hint="eastAsia"/>
+        </w:rPr>
+        <w:t xml:space="preserve">(다차원)의 특징을 쉽게 추출 </w:t>
+      </w:r>
+    </w:p>
+    <w:p/>
+    <w:p/>
+    <w:p>
+      <w:r>
+        <w:t xml:space="preserve">-&gt; </w:t>
+      </w:r>
+      <w:proofErr w:type="spellStart"/>
+      <w:r>
+        <w:t>Cursse</w:t>
+      </w:r>
+      <w:proofErr w:type="spellEnd"/>
+      <w:r>
+        <w:t xml:space="preserve"> of Dimensionality</w:t>
+      </w:r>
+    </w:p>
+    <w:p>
+      <w:r>
+        <w:rPr>
+          <w:rFonts w:hint="eastAsia"/>
+        </w:rPr>
+        <w:t>데이터 차원이 너무 고차원일 때 극도로 문제를 해결하는게 어려워 질 수 있다.</w:t>
+      </w:r>
+      <w:r>
+        <w:t xml:space="preserve"> </w:t>
+      </w:r>
+    </w:p>
+    <w:p>
+      <w:r>
+        <w:rPr>
+          <w:rFonts w:hint="eastAsia"/>
+        </w:rPr>
+        <w:t xml:space="preserve">고차원으로 갈수록 관련성이 떨어 질 수 도 있음(희소해짐) </w:t>
+      </w:r>
+      <w:r>
+        <w:t xml:space="preserve">-&gt; </w:t>
+      </w:r>
+      <w:r>
+        <w:rPr>
+          <w:rFonts w:hint="eastAsia"/>
+        </w:rPr>
+        <w:t>데이터분석이 복잡해짐</w:t>
+      </w:r>
+      <w:r>
+        <w:t xml:space="preserve"> </w:t>
+      </w:r>
+    </w:p>
+    <w:p>
+      <w:r>
+        <w:t xml:space="preserve">-&gt; </w:t>
+      </w:r>
+      <w:proofErr w:type="spellStart"/>
+      <w:r>
+        <w:t>Cursse</w:t>
+      </w:r>
+      <w:proofErr w:type="spellEnd"/>
+      <w:r>
+        <w:t xml:space="preserve"> of Dimensionality</w:t>
+      </w:r>
+      <w:r>
+        <w:rPr>
+          <w:rFonts w:hint="eastAsia"/>
+        </w:rPr>
+        <w:t xml:space="preserve"> 해결법</w:t>
+      </w:r>
+    </w:p>
+    <w:p>
+      <w:r>
+        <w:rPr>
+          <w:rFonts w:hint="eastAsia"/>
+        </w:rPr>
+        <w:t xml:space="preserve">모두 공간을 </w:t>
+      </w:r>
+      <w:proofErr w:type="spellStart"/>
+      <w:r>
+        <w:rPr>
+          <w:rFonts w:hint="eastAsia"/>
+        </w:rPr>
+        <w:t>꽉채우기</w:t>
+      </w:r>
+      <w:proofErr w:type="spellEnd"/>
+      <w:r>
+        <w:rPr>
+          <w:rFonts w:hint="eastAsia"/>
+        </w:rPr>
+        <w:t xml:space="preserve"> 위해서는 너무 많은 데이터가 </w:t>
+      </w:r>
+      <w:proofErr w:type="spellStart"/>
+      <w:r>
+        <w:rPr>
+          <w:rFonts w:hint="eastAsia"/>
+        </w:rPr>
+        <w:t>필요됨</w:t>
+      </w:r>
+      <w:proofErr w:type="spellEnd"/>
+      <w:r>
+        <w:br/>
+      </w:r>
+      <w:r>
+        <w:rPr>
+          <w:rFonts w:hint="eastAsia"/>
+        </w:rPr>
+        <w:t>그래서 차라서 차원을 줄인다.</w:t>
+      </w:r>
+    </w:p>
+    <w:p/>
+    <w:p>
+      <w:r>
+        <w:rPr>
+          <w:rFonts w:hint="eastAsia"/>
+        </w:rPr>
+        <w:lastRenderedPageBreak/>
+        <w:t>C</w:t>
+      </w:r>
+      <w:r>
+        <w:t xml:space="preserve">urse of </w:t>
+      </w:r>
+      <w:proofErr w:type="spellStart"/>
+      <w:r>
+        <w:t>Dimesionality</w:t>
+      </w:r>
+      <w:proofErr w:type="spellEnd"/>
+      <w:r>
+        <w:t xml:space="preserve"> </w:t>
+      </w:r>
+      <w:r>
+        <w:rPr>
+          <w:rFonts w:hint="eastAsia"/>
+        </w:rPr>
+        <w:t xml:space="preserve">방법 </w:t>
+      </w:r>
+      <w:r>
+        <w:t>2</w:t>
+      </w:r>
+      <w:r>
+        <w:rPr>
+          <w:rFonts w:hint="eastAsia"/>
+        </w:rPr>
+        <w:t>가지</w:t>
+      </w:r>
+    </w:p>
+    <w:p>
+      <w:pPr>
+        <w:pStyle w:val="a3"/>
+        <w:numPr>
+          <w:ilvl w:val="0"/>
+          <w:numId w:val="7"/>
+        </w:numPr>
+        <w:ind w:leftChars="0"/>
+      </w:pPr>
+      <w:r>
+        <w:rPr>
+          <w:rFonts w:hint="eastAsia"/>
+        </w:rPr>
+        <w:t>P</w:t>
+      </w:r>
+      <w:r>
+        <w:t>rojection</w:t>
+      </w:r>
+      <w:r>
+        <w:br/>
+      </w:r>
+      <w:r>
+        <w:rPr>
+          <w:rFonts w:hint="eastAsia"/>
+        </w:rPr>
+        <w:t xml:space="preserve">언제나 좋은 것은 아님 </w:t>
+      </w:r>
+      <w:r>
+        <w:t xml:space="preserve">-&gt; </w:t>
+      </w:r>
+      <w:r>
+        <w:rPr>
+          <w:rFonts w:hint="eastAsia"/>
+        </w:rPr>
+        <w:t xml:space="preserve">오히려 더 </w:t>
+      </w:r>
+      <w:r>
+        <w:rPr>
+          <w:rFonts w:hint="eastAsia"/>
+        </w:rPr>
+        <w:t>겹쳐는 경우(</w:t>
+      </w:r>
+      <w:r>
+        <w:t xml:space="preserve">swiss roll </w:t>
+      </w:r>
+      <w:r>
+        <w:rPr>
+          <w:rFonts w:hint="eastAsia"/>
+        </w:rPr>
+        <w:t>형태)</w:t>
+      </w:r>
+    </w:p>
+    <w:p>
+      <w:pPr>
+        <w:pStyle w:val="a3"/>
+        <w:numPr>
+          <w:ilvl w:val="0"/>
+          <w:numId w:val="7"/>
+        </w:numPr>
+        <w:ind w:leftChars="0"/>
+      </w:pPr>
+      <w:r>
+        <w:t>M</w:t>
+      </w:r>
+      <w:r>
+        <w:rPr>
+          <w:rFonts w:hint="eastAsia"/>
+        </w:rPr>
+        <w:t xml:space="preserve">anifold </w:t>
+      </w:r>
+      <w:r>
+        <w:t>Learning</w:t>
+      </w:r>
+    </w:p>
+    <w:p>
+      <w:pPr>
+        <w:ind w:left="760"/>
+      </w:pPr>
+      <w:r>
+        <w:rPr>
+          <w:rFonts w:hint="eastAsia"/>
+        </w:rPr>
+        <w:t xml:space="preserve">d보다 큰 </w:t>
+      </w:r>
+      <w:r>
+        <w:t xml:space="preserve">n </w:t>
+      </w:r>
+      <w:r>
+        <w:rPr>
+          <w:rFonts w:hint="eastAsia"/>
+        </w:rPr>
+        <w:t>차원에서의</w:t>
+      </w:r>
+      <w:r>
+        <w:t xml:space="preserve"> </w:t>
+      </w:r>
+      <w:r>
+        <w:rPr>
+          <w:rFonts w:hint="eastAsia"/>
+        </w:rPr>
+        <w:t xml:space="preserve">일부로 </w:t>
+      </w:r>
+      <w:proofErr w:type="spellStart"/>
+      <w:r>
+        <w:rPr>
+          <w:rFonts w:hint="eastAsia"/>
+        </w:rPr>
+        <w:t>맵핑하는</w:t>
+      </w:r>
+      <w:proofErr w:type="spellEnd"/>
+      <w:r>
+        <w:rPr>
+          <w:rFonts w:hint="eastAsia"/>
+        </w:rPr>
+        <w:t xml:space="preserve"> 것.</w:t>
+      </w:r>
+      <w:r>
+        <w:t xml:space="preserve"> Locally resemble(</w:t>
+      </w:r>
+      <w:r>
+        <w:rPr>
+          <w:rFonts w:hint="eastAsia"/>
+        </w:rPr>
+        <w:t xml:space="preserve">지역적으로 닮은 모양)이 되는 </w:t>
+      </w:r>
+      <w:r>
+        <w:t>d</w:t>
+      </w:r>
+      <w:r>
+        <w:rPr>
+          <w:rFonts w:hint="eastAsia"/>
+        </w:rPr>
+        <w:t xml:space="preserve">차원의 </w:t>
+      </w:r>
+      <w:r>
+        <w:t>hyperplane</w:t>
+      </w:r>
+      <w:r>
+        <w:rPr>
+          <w:rFonts w:hint="eastAsia"/>
+        </w:rPr>
+        <w:t>을 만드는 것</w:t>
+      </w:r>
+      <w:r>
+        <w:br/>
+      </w:r>
+    </w:p>
+    <w:p>
+      <w:pPr>
+        <w:pStyle w:val="a3"/>
+        <w:numPr>
+          <w:ilvl w:val="0"/>
+          <w:numId w:val="8"/>
+        </w:numPr>
+        <w:ind w:leftChars="0"/>
+      </w:pPr>
+      <w:r>
+        <w:t xml:space="preserve">Manifold </w:t>
+      </w:r>
+      <w:r>
+        <w:rPr>
+          <w:rFonts w:hint="eastAsia"/>
+        </w:rPr>
+        <w:t xml:space="preserve">한다는 것은 </w:t>
+      </w:r>
+      <w:proofErr w:type="spellStart"/>
+      <w:r>
+        <w:rPr>
+          <w:rFonts w:hint="eastAsia"/>
+        </w:rPr>
+        <w:t>t</w:t>
+      </w:r>
+      <w:r>
+        <w:t>raninig</w:t>
+      </w:r>
+      <w:proofErr w:type="spellEnd"/>
+      <w:r>
+        <w:t xml:space="preserve"> instances</w:t>
+      </w:r>
+      <w:r>
+        <w:rPr>
+          <w:rFonts w:hint="eastAsia"/>
+        </w:rPr>
+        <w:t xml:space="preserve">가 </w:t>
+      </w:r>
+      <w:r>
+        <w:t xml:space="preserve"> </w:t>
+      </w:r>
+      <w:r>
+        <w:rPr>
+          <w:rFonts w:hint="eastAsia"/>
+        </w:rPr>
+        <w:t xml:space="preserve">그 </w:t>
+      </w:r>
+      <w:r>
+        <w:t>manifold</w:t>
+      </w:r>
+      <w:r>
+        <w:rPr>
+          <w:rFonts w:hint="eastAsia"/>
+        </w:rPr>
+        <w:t xml:space="preserve">에 적절하게 맵핑 </w:t>
+      </w:r>
+      <w:proofErr w:type="spellStart"/>
+      <w:r>
+        <w:rPr>
+          <w:rFonts w:hint="eastAsia"/>
+        </w:rPr>
+        <w:t>될때</w:t>
+      </w:r>
+      <w:proofErr w:type="spellEnd"/>
+    </w:p>
+    <w:p/>
+    <w:p>
+      <w:r>
+        <w:rPr>
+          <w:rFonts w:hint="eastAsia"/>
+        </w:rPr>
+        <w:t xml:space="preserve">차원 축소 알고리즘 </w:t>
+      </w:r>
+      <w:r>
+        <w:t xml:space="preserve">: </w:t>
+      </w:r>
+      <w:r>
+        <w:rPr>
+          <w:rFonts w:hint="eastAsia"/>
+        </w:rPr>
+        <w:t>P</w:t>
+      </w:r>
+      <w:r>
+        <w:t>CA (projection or manifold) : Principal Component Analysis</w:t>
+      </w:r>
+    </w:p>
+    <w:p>
+      <w:pPr>
+        <w:pStyle w:val="a3"/>
+        <w:numPr>
+          <w:ilvl w:val="0"/>
+          <w:numId w:val="10"/>
+        </w:numPr>
+        <w:ind w:leftChars="0"/>
+      </w:pPr>
+      <w:r>
+        <w:rPr>
+          <w:rFonts w:hint="eastAsia"/>
+        </w:rPr>
+        <w:t xml:space="preserve">가장 가까운 것에 맵핑 할 수 있는 </w:t>
+      </w:r>
+      <w:r>
+        <w:t xml:space="preserve">hyperplane </w:t>
+      </w:r>
+      <w:r>
+        <w:rPr>
+          <w:rFonts w:hint="eastAsia"/>
+        </w:rPr>
+        <w:t>을 찾는 것</w:t>
+      </w:r>
+    </w:p>
+    <w:p>
+      <w:pPr>
+        <w:pStyle w:val="a3"/>
+        <w:numPr>
+          <w:ilvl w:val="0"/>
+          <w:numId w:val="10"/>
+        </w:numPr>
+        <w:ind w:leftChars="0"/>
+      </w:pPr>
+      <w:r>
+        <w:rPr>
+          <w:rFonts w:hint="eastAsia"/>
+        </w:rPr>
+        <w:t>그</w:t>
+      </w:r>
+      <w:r>
+        <w:t xml:space="preserve"> </w:t>
+      </w:r>
+      <w:r>
+        <w:rPr>
+          <w:rFonts w:hint="eastAsia"/>
+        </w:rPr>
+        <w:t xml:space="preserve">데이터를 방금 찾은 데이터에 </w:t>
+      </w:r>
+      <w:r>
+        <w:t xml:space="preserve">project </w:t>
+      </w:r>
+      <w:r>
+        <w:rPr>
+          <w:rFonts w:hint="eastAsia"/>
+        </w:rPr>
+        <w:t>하는 것</w:t>
+      </w:r>
+    </w:p>
+    <w:p>
+      <w:r>
+        <w:rPr>
+          <w:rFonts w:hint="eastAsia"/>
+        </w:rPr>
+        <w:t xml:space="preserve">먼저 amount </w:t>
+      </w:r>
+      <w:r>
+        <w:t>of variance</w:t>
+      </w:r>
+      <w:r>
+        <w:rPr>
+          <w:rFonts w:hint="eastAsia"/>
+        </w:rPr>
+        <w:t>가 최소(</w:t>
+      </w:r>
+      <w:proofErr w:type="spellStart"/>
+      <w:r>
+        <w:rPr>
+          <w:rFonts w:hint="eastAsia"/>
+        </w:rPr>
+        <w:t>쵀대</w:t>
+      </w:r>
+      <w:proofErr w:type="spellEnd"/>
+      <w:r>
+        <w:rPr>
+          <w:rFonts w:hint="eastAsia"/>
+        </w:rPr>
+        <w:t xml:space="preserve">)가 되는 축을 찾는 것 </w:t>
+      </w:r>
+      <w:r>
+        <w:t>-</w:t>
+      </w:r>
+      <w:r>
+        <w:rPr>
+          <w:rFonts w:hint="eastAsia"/>
+        </w:rPr>
+        <w:t>C</w:t>
+      </w:r>
+      <w:r>
+        <w:t>1</w:t>
+      </w:r>
+    </w:p>
+    <w:p>
+      <w:r>
+        <w:rPr>
+          <w:rFonts w:hint="eastAsia"/>
+        </w:rPr>
+        <w:t>그 상태에서 C</w:t>
+      </w:r>
+      <w:r>
+        <w:t>1</w:t>
+      </w:r>
+      <w:r>
+        <w:rPr>
+          <w:rFonts w:hint="eastAsia"/>
+        </w:rPr>
+        <w:t>축과 직교하는 축을 찾는다.</w:t>
+      </w:r>
+      <w:r>
+        <w:t>(</w:t>
+      </w:r>
+      <w:r>
+        <w:rPr>
+          <w:rFonts w:hint="eastAsia"/>
+        </w:rPr>
+        <w:t xml:space="preserve">남은 </w:t>
+      </w:r>
+      <w:proofErr w:type="spellStart"/>
+      <w:r>
+        <w:rPr>
+          <w:rFonts w:hint="eastAsia"/>
+        </w:rPr>
+        <w:t>분산값이</w:t>
+      </w:r>
+      <w:proofErr w:type="spellEnd"/>
+      <w:r>
+        <w:rPr>
+          <w:rFonts w:hint="eastAsia"/>
+        </w:rPr>
+        <w:t xml:space="preserve"> 최대가 되는)</w:t>
+      </w:r>
+      <w:r>
+        <w:t xml:space="preserve"> - C2</w:t>
+      </w:r>
+    </w:p>
+    <w:p>
+      <w:r>
+        <w:rPr>
+          <w:rFonts w:hint="eastAsia"/>
+        </w:rPr>
+        <w:t xml:space="preserve">얼마나 많은 </w:t>
+      </w:r>
+      <w:r>
+        <w:t>PC</w:t>
+      </w:r>
+      <w:r>
+        <w:rPr>
+          <w:rFonts w:hint="eastAsia"/>
+        </w:rPr>
+        <w:t>를 찾아야하는 가?</w:t>
+      </w:r>
+      <w:r>
+        <w:t xml:space="preserve"> </w:t>
+      </w:r>
+      <w:r>
+        <w:rPr>
+          <w:rFonts w:hint="eastAsia"/>
+        </w:rPr>
+        <w:t xml:space="preserve">약 </w:t>
+      </w:r>
+      <w:r>
+        <w:t>95</w:t>
+      </w:r>
+      <w:r>
+        <w:rPr>
+          <w:rFonts w:hint="eastAsia"/>
+        </w:rPr>
+        <w:t>%</w:t>
+      </w:r>
+      <w:r>
+        <w:t xml:space="preserve"> </w:t>
+      </w:r>
+      <w:r>
+        <w:rPr>
+          <w:rFonts w:hint="eastAsia"/>
+        </w:rPr>
+        <w:t>차원</w:t>
+      </w:r>
+    </w:p>
+    <w:p/>
+    <w:p>
+      <w:r>
+        <w:rPr>
+          <w:rFonts w:hint="eastAsia"/>
+        </w:rPr>
+        <w:t>N</w:t>
+      </w:r>
+      <w:r>
+        <w:t xml:space="preserve">onlinear </w:t>
+      </w:r>
+      <w:r>
+        <w:rPr>
+          <w:rFonts w:hint="eastAsia"/>
+        </w:rPr>
+        <w:t>차원축소(</w:t>
+      </w:r>
+      <w:r>
+        <w:t xml:space="preserve">LLE : </w:t>
+      </w:r>
+      <w:r>
+        <w:rPr>
+          <w:rFonts w:hint="eastAsia"/>
+        </w:rPr>
+        <w:t>L</w:t>
+      </w:r>
+      <w:r>
+        <w:t>ocally Linear Embedding)</w:t>
+      </w:r>
+    </w:p>
+    <w:p>
+      <w:r>
+        <w:rPr>
+          <w:rFonts w:hint="eastAsia"/>
+        </w:rPr>
+        <w:t>L</w:t>
+      </w:r>
+      <w:r>
+        <w:t>LE</w:t>
+      </w:r>
+      <w:r>
+        <w:rPr>
+          <w:rFonts w:hint="eastAsia"/>
+        </w:rPr>
+        <w:t xml:space="preserve">는 다른 차원 축소기법으로써 </w:t>
+      </w:r>
+      <w:r>
+        <w:t xml:space="preserve">manifold </w:t>
+      </w:r>
+      <w:r>
+        <w:rPr>
+          <w:rFonts w:hint="eastAsia"/>
+        </w:rPr>
+        <w:t xml:space="preserve">기법에 기반한 알고리즘 </w:t>
+      </w:r>
+    </w:p>
+    <w:p>
+      <w:r>
+        <w:rPr>
+          <w:rFonts w:hint="eastAsia"/>
+        </w:rPr>
+        <w:t xml:space="preserve">단순한 </w:t>
+      </w:r>
+      <w:r>
+        <w:t xml:space="preserve">projecting </w:t>
+      </w:r>
+      <w:r>
+        <w:rPr>
+          <w:rFonts w:hint="eastAsia"/>
+        </w:rPr>
+        <w:t xml:space="preserve">이 아닌 지역적으로 이웃(거리가 가까운)것의 거리를 유지 </w:t>
+      </w:r>
+      <w:r>
+        <w:t xml:space="preserve">-&gt; </w:t>
+      </w:r>
+      <w:r>
+        <w:rPr>
+          <w:rFonts w:hint="eastAsia"/>
+        </w:rPr>
+        <w:t>각 데이터의 연관성을 살릴 수 있는</w:t>
+      </w:r>
+    </w:p>
+    <w:p>
+      <w:r>
+        <w:rPr>
+          <w:rFonts w:hint="eastAsia"/>
+        </w:rPr>
+        <w:t>t</w:t>
+      </w:r>
+      <w:r>
+        <w:t xml:space="preserve">-SNE </w:t>
+      </w:r>
+    </w:p>
+    <w:p>
+      <w:r>
+        <w:rPr>
+          <w:rFonts w:hint="eastAsia"/>
+        </w:rPr>
+        <w:t>비슷한 것은 가깝게 비슷하지 않은 것은 멀리 맵핑 하는 것</w:t>
+      </w:r>
+      <w:r>
+        <w:br/>
+      </w:r>
+      <w:r>
+        <w:rPr>
+          <w:rFonts w:hint="eastAsia"/>
+        </w:rPr>
+        <w:t>시각화에서 효과적</w:t>
+      </w:r>
+    </w:p>
+    <w:p/>
+    <w:p>
+      <w:r>
+        <w:t>Q&amp;A</w:t>
+      </w:r>
+    </w:p>
+    <w:p>
+      <w:r>
+        <w:rPr>
+          <w:rFonts w:hint="eastAsia"/>
+        </w:rPr>
+        <w:t>평균</w:t>
+      </w:r>
+      <w:r>
+        <w:t xml:space="preserve"> </w:t>
+      </w:r>
+      <w:proofErr w:type="spellStart"/>
+      <w:r>
+        <w:t>Gradiend</w:t>
+      </w:r>
+      <w:proofErr w:type="spellEnd"/>
+      <w:r>
+        <w:t xml:space="preserve"> Descent(Batch) &lt; </w:t>
+      </w:r>
+      <w:r>
+        <w:rPr>
+          <w:rFonts w:hint="eastAsia"/>
+        </w:rPr>
+        <w:t>절충안(m</w:t>
+      </w:r>
+      <w:r>
+        <w:t xml:space="preserve">ini-batch) &lt; </w:t>
+      </w:r>
+      <w:r>
+        <w:rPr>
+          <w:rFonts w:hint="eastAsia"/>
+        </w:rPr>
+        <w:t xml:space="preserve">한 </w:t>
+      </w:r>
+      <w:proofErr w:type="spellStart"/>
+      <w:r>
+        <w:rPr>
+          <w:rFonts w:hint="eastAsia"/>
+        </w:rPr>
+        <w:t>샘플당</w:t>
+      </w:r>
+      <w:proofErr w:type="spellEnd"/>
+      <w:r>
+        <w:rPr>
+          <w:rFonts w:hint="eastAsia"/>
+        </w:rPr>
+        <w:t xml:space="preserve"> </w:t>
+      </w:r>
+      <w:r>
+        <w:t>(stochastic)</w:t>
+      </w:r>
+    </w:p>
+    <w:p/>
+    <w:p>
+      <w:r>
+        <w:rPr>
+          <w:rFonts w:hint="eastAsia"/>
+        </w:rPr>
+        <w:lastRenderedPageBreak/>
+        <w:t>P</w:t>
+      </w:r>
+      <w:r>
+        <w:t>CA</w:t>
+      </w:r>
+    </w:p>
+    <w:p>
+      <w:proofErr w:type="spellStart"/>
+      <w:r>
+        <w:rPr>
+          <w:rFonts w:hint="eastAsia"/>
+        </w:rPr>
+        <w:t>전처리</w:t>
+      </w:r>
+      <w:proofErr w:type="spellEnd"/>
+      <w:r>
+        <w:rPr>
+          <w:rFonts w:hint="eastAsia"/>
+        </w:rPr>
+        <w:t xml:space="preserve"> 단계 </w:t>
+      </w:r>
+      <w:r>
+        <w:t xml:space="preserve">: </w:t>
+      </w:r>
+      <w:r>
+        <w:rPr>
+          <w:rFonts w:hint="eastAsia"/>
+        </w:rPr>
+        <w:t>데이터를 원점 중심으로 옮기는 전처리를 먼저 수행</w:t>
+      </w:r>
+    </w:p>
+    <w:p>
+      <w:r>
+        <w:rPr>
+          <w:rFonts w:hint="eastAsia"/>
+        </w:rPr>
+        <w:t xml:space="preserve">가정 </w:t>
+      </w:r>
+      <w:r>
+        <w:t xml:space="preserve">: </w:t>
+      </w:r>
+      <w:r>
+        <w:rPr>
+          <w:rFonts w:hint="eastAsia"/>
+        </w:rPr>
+        <w:t>데이터들이 원점을 중심으로 분포되었다고 추정하는 변환 공간이 있다고 가정한다.</w:t>
+      </w:r>
+    </w:p>
+    <w:p>
+      <w:r>
+        <w:t xml:space="preserve">PCA </w:t>
+      </w:r>
+      <w:r>
+        <w:rPr>
+          <w:rFonts w:hint="eastAsia"/>
+        </w:rPr>
+        <w:t>목적</w:t>
+      </w:r>
+    </w:p>
+    <w:p>
+      <w:pPr>
+        <w:pStyle w:val="a3"/>
+        <w:numPr>
+          <w:ilvl w:val="0"/>
+          <w:numId w:val="2"/>
+        </w:numPr>
+        <w:ind w:leftChars="0"/>
+      </w:pPr>
+      <w:r>
+        <w:rPr>
+          <w:rFonts w:hint="eastAsia"/>
+        </w:rPr>
+        <w:t xml:space="preserve">손실을 </w:t>
+      </w:r>
+      <w:proofErr w:type="spellStart"/>
+      <w:r>
+        <w:rPr>
+          <w:rFonts w:hint="eastAsia"/>
+        </w:rPr>
+        <w:t>최소화하면저</w:t>
+      </w:r>
+      <w:proofErr w:type="spellEnd"/>
+      <w:r>
+        <w:rPr>
+          <w:rFonts w:hint="eastAsia"/>
+        </w:rPr>
+        <w:t xml:space="preserve"> 저차원으로 변환</w:t>
+      </w:r>
+    </w:p>
+    <w:p>
+      <w:pPr>
+        <w:pStyle w:val="a3"/>
+        <w:numPr>
+          <w:ilvl w:val="0"/>
+          <w:numId w:val="2"/>
+        </w:numPr>
+        <w:ind w:leftChars="0"/>
+      </w:pPr>
+      <w:r>
+        <w:rPr>
+          <w:rFonts w:hint="eastAsia"/>
+        </w:rPr>
+        <w:t>주성분 분석은 변환된 훈련집합의 분산이 클수록 정보 손실이 적다고 판단</w:t>
+      </w:r>
+    </w:p>
+    <w:p/>
+    <w:p>
+      <w:r>
+        <w:rPr>
+          <w:rFonts w:hint="eastAsia"/>
+        </w:rPr>
+        <w:t>&lt;주성분 분석의 학습 알고리즘&gt;</w:t>
+      </w:r>
+    </w:p>
+    <w:p>
+      <w:r>
+        <w:rPr>
+          <w:rFonts w:hint="eastAsia"/>
+        </w:rPr>
+        <w:t>공분산 행렬</w:t>
+      </w:r>
+    </w:p>
+    <w:p>
+      <w:proofErr w:type="spellStart"/>
+      <w:r>
+        <w:rPr>
+          <w:rFonts w:hint="eastAsia"/>
+        </w:rPr>
+        <w:t>고윳값과</w:t>
+      </w:r>
+      <w:proofErr w:type="spellEnd"/>
+      <w:r>
+        <w:rPr>
+          <w:rFonts w:hint="eastAsia"/>
+        </w:rPr>
+        <w:t xml:space="preserve"> 고유 벡터를 구한다.</w:t>
+      </w:r>
+    </w:p>
+    <w:p/>
+    <w:p>
+      <w:r>
+        <w:rPr>
+          <w:rFonts w:hint="eastAsia"/>
+        </w:rPr>
+        <w:t>P</w:t>
+      </w:r>
+      <w:r>
+        <w:t>CA</w:t>
+      </w:r>
+      <w:r>
+        <w:rPr>
+          <w:rFonts w:hint="eastAsia"/>
+        </w:rPr>
+        <w:t>최적화 문제</w:t>
+      </w:r>
+      <w:r>
+        <w:br/>
+      </w:r>
+      <w:r>
+        <w:rPr>
+          <w:rFonts w:hint="eastAsia"/>
+        </w:rPr>
+        <w:t xml:space="preserve">비선형에서 선형벡터로 </w:t>
+      </w:r>
+      <w:proofErr w:type="spellStart"/>
+      <w:r>
+        <w:rPr>
+          <w:rFonts w:hint="eastAsia"/>
+        </w:rPr>
+        <w:t>피팅하기</w:t>
+      </w:r>
+      <w:proofErr w:type="spellEnd"/>
+      <w:r>
+        <w:rPr>
+          <w:rFonts w:hint="eastAsia"/>
+        </w:rPr>
+        <w:t xml:space="preserve"> 어려움 </w:t>
+      </w:r>
+      <w:r>
+        <w:t xml:space="preserve">-&gt; </w:t>
+      </w:r>
+      <w:r>
+        <w:rPr>
+          <w:rFonts w:hint="eastAsia"/>
+        </w:rPr>
+        <w:t>K</w:t>
+      </w:r>
+      <w:r>
+        <w:t>ernel PCA</w:t>
+      </w:r>
+    </w:p>
+    <w:p/>
+    <w:p>
+      <w:r>
+        <w:t xml:space="preserve">&lt;Kernel PCA : </w:t>
+      </w:r>
+      <w:r>
+        <w:rPr>
+          <w:rFonts w:hint="eastAsia"/>
+        </w:rPr>
+        <w:t>메모리 기반</w:t>
+      </w:r>
+      <w:r>
+        <w:t>&gt;</w:t>
+      </w:r>
+    </w:p>
+    <w:p>
+      <w:proofErr w:type="spellStart"/>
+      <w:r>
+        <w:rPr>
+          <w:rFonts w:hint="eastAsia"/>
+        </w:rPr>
+        <w:t>커널함수는</w:t>
+      </w:r>
+      <w:proofErr w:type="spellEnd"/>
+      <w:r>
+        <w:rPr>
+          <w:rFonts w:hint="eastAsia"/>
+        </w:rPr>
+        <w:t xml:space="preserve"> 써서 새로운 샘플 데이터가 와도 </w:t>
+      </w:r>
+      <w:proofErr w:type="spellStart"/>
+      <w:r>
+        <w:rPr>
+          <w:rFonts w:hint="eastAsia"/>
+        </w:rPr>
+        <w:t>Af</w:t>
+      </w:r>
+      <w:r>
+        <w:t>it</w:t>
+      </w:r>
+      <w:proofErr w:type="spellEnd"/>
+      <w:r>
+        <w:t xml:space="preserve"> </w:t>
+      </w:r>
+      <w:r>
+        <w:rPr>
+          <w:rFonts w:hint="eastAsia"/>
+        </w:rPr>
+        <w:t>을 구할 수 있다.</w:t>
+      </w:r>
+    </w:p>
+    <w:p/>
+    <w:p>
+      <w:proofErr w:type="spellStart"/>
+      <w:r>
+        <w:rPr>
+          <w:rFonts w:hint="eastAsia"/>
+        </w:rPr>
+        <w:t>k</w:t>
+      </w:r>
+      <w:r>
+        <w:rPr>
+          <w:rFonts w:hint="eastAsia"/>
+        </w:rPr>
+        <w:t>P</w:t>
+      </w:r>
+      <w:r>
+        <w:t>CA</w:t>
+      </w:r>
+      <w:proofErr w:type="spellEnd"/>
+      <w:r>
+        <w:t xml:space="preserve"> </w:t>
+      </w:r>
+      <w:r>
+        <w:rPr>
+          <w:rFonts w:hint="eastAsia"/>
+        </w:rPr>
+        <w:t xml:space="preserve">값을 찾는 함수 </w:t>
+      </w:r>
+      <w:proofErr w:type="spellStart"/>
+      <w:r>
+        <w:t>GridSearchCV</w:t>
+      </w:r>
+      <w:proofErr w:type="spellEnd"/>
+    </w:p>
+    <w:p/>
+    <w:p>
+      <w:r>
+        <w:rPr>
+          <w:rFonts w:hint="eastAsia"/>
+        </w:rPr>
+        <w:t>C</w:t>
+      </w:r>
+      <w:r>
+        <w:t>lustering</w:t>
+      </w:r>
+      <w:r>
+        <w:br/>
+        <w:t xml:space="preserve">: </w:t>
+      </w:r>
+      <w:r>
+        <w:rPr>
+          <w:rFonts w:hint="eastAsia"/>
+        </w:rPr>
+        <w:t xml:space="preserve">클러스터의 묶어서 할당 </w:t>
+      </w:r>
+      <w:r>
+        <w:t>(</w:t>
+      </w:r>
+      <w:r>
+        <w:rPr>
+          <w:rFonts w:hint="eastAsia"/>
+        </w:rPr>
+        <w:t>오브젝트의 집합)</w:t>
+      </w:r>
+    </w:p>
+    <w:p/>
+    <w:p>
+      <w:r>
+        <w:rPr>
+          <w:rFonts w:hint="eastAsia"/>
+        </w:rPr>
+        <w:t>S</w:t>
+      </w:r>
+      <w:r>
+        <w:t>imilarity and dissimilarity</w:t>
+      </w:r>
+    </w:p>
+    <w:p>
+      <w:r>
+        <w:rPr>
+          <w:rFonts w:hint="eastAsia"/>
+        </w:rPr>
+        <w:t>유사도를 바탕으로 분류~</w:t>
+      </w:r>
+    </w:p>
+    <w:p/>
+    <w:p>
+      <w:r>
+        <w:t xml:space="preserve">K-Means </w:t>
+      </w:r>
+      <w:r>
+        <w:rPr>
+          <w:rFonts w:hint="eastAsia"/>
+        </w:rPr>
+        <w:t>분류(C</w:t>
+      </w:r>
+      <w:r>
+        <w:t>lustering)</w:t>
+      </w:r>
+    </w:p>
+    <w:p>
+      <w:pPr>
+        <w:rPr>
+          <w:rFonts w:hint="eastAsia"/>
+        </w:rPr>
+      </w:pPr>
+    </w:p>
+    <w:p>
+      <w:pPr>
+        <w:rPr>
+          <w:rFonts w:hint="eastAsia"/>
+        </w:rPr>
+      </w:pPr>
     </w:p>
     <w:sectPr>
       <w:pgSz w:w="11906" w:h="16838"/>
@@ -3022,6 +5417,653 @@
 <file path=word/numbering.xml><?xml version="1.0" encoding="utf-8"?>
 <w:numbering xmlns:wpc="http://schemas.microsoft.com/office/word/2010/wordprocessingCanvas" xmlns:cx="http://schemas.microsoft.com/office/drawing/2014/chartex" xmlns:cx1="http://schemas.microsoft.com/office/drawing/2015/9/8/chartex" xmlns:cx2="http://schemas.microsoft.com/office/drawing/2015/10/21/chartex" xmlns:cx3="http://schemas.microsoft.com/office/drawing/2016/5/9/chartex" xmlns:cx4="http://schemas.microsoft.com/office/drawing/2016/5/10/chartex" xmlns:cx5="http://schemas.microsoft.com/office/drawing/2016/5/11/chartex" xmlns:cx6="http://schemas.microsoft.com/office/drawing/2016/5/12/chartex" xmlns:cx7="http://schemas.microsoft.com/office/drawing/2016/5/13/chartex" xmlns:cx8="http://schemas.microsoft.com/office/drawing/2016/5/14/chartex" xmlns:mc="http://schemas.openxmlformats.org/markup-compatibility/2006" xmlns:aink="http://schemas.microsoft.com/office/drawing/2016/ink" xmlns:am3d="http://schemas.microsoft.com/office/drawing/2017/model3d" xmlns:o="urn:schemas-microsoft-com:office:office" xmlns:r="http://schemas.openxmlformats.org/officeDocument/2006/relationships" xmlns:m="http://schemas.openxmlformats.org/officeDocument/2006/math" xmlns:v="urn:schemas-microsoft-com:vml" xmlns:wp14="http://schemas.microsoft.com/office/word/2010/wordprocessingDrawing" xmlns:wp="http://schemas.openxmlformats.org/drawingml/2006/wordprocessingDrawing" xmlns:w10="urn:schemas-microsoft-com:office:word" xmlns:w="http://schemas.openxmlformats.org/wordprocessingml/2006/main" xmlns:w14="http://schemas.microsoft.com/office/word/2010/wordml" xmlns:w15="http://schemas.microsoft.com/office/word/2012/wordml" xmlns:w16cex="http://schemas.microsoft.com/office/word/2018/wordml/cex" xmlns:w16cid="http://schemas.microsoft.com/office/word/2016/wordml/cid" xmlns:w16="http://schemas.microsoft.com/office/word/2018/wordml" xmlns:w16se="http://schemas.microsoft.com/office/word/2015/wordml/symex" xmlns:wpg="http://schemas.microsoft.com/office/word/2010/wordprocessingGroup" xmlns:wpi="http://schemas.microsoft.com/office/word/2010/wordprocessingInk" xmlns:wne="http://schemas.microsoft.com/office/word/2006/wordml" xmlns:wps="http://schemas.microsoft.com/office/word/2010/wordprocessingShape" mc:Ignorable="w14 w15 w16se w16cid w16 w16cex wp14">
   <w:abstractNum w:abstractNumId="0" w15:restartNumberingAfterBreak="0">
+    <w:nsid w:val="05BD4484"/>
+    <w:multiLevelType w:val="hybridMultilevel"/>
+    <w:tmpl w:val="B390459A"/>
+    <w:lvl w:ilvl="0" w:tplc="9AAC2D86">
+      <w:start w:val="1"/>
+      <w:numFmt w:val="decimal"/>
+      <w:lvlText w:val="%1."/>
+      <w:lvlJc w:val="left"/>
+      <w:pPr>
+        <w:ind w:left="760" w:hanging="360"/>
+      </w:pPr>
+      <w:rPr>
+        <w:rFonts w:hint="default"/>
+      </w:rPr>
+    </w:lvl>
+    <w:lvl w:ilvl="1" w:tplc="04090019" w:tentative="1">
+      <w:start w:val="1"/>
+      <w:numFmt w:val="upperLetter"/>
+      <w:lvlText w:val="%2."/>
+      <w:lvlJc w:val="left"/>
+      <w:pPr>
+        <w:ind w:left="1200" w:hanging="400"/>
+      </w:pPr>
+    </w:lvl>
+    <w:lvl w:ilvl="2" w:tplc="0409001B" w:tentative="1">
+      <w:start w:val="1"/>
+      <w:numFmt w:val="lowerRoman"/>
+      <w:lvlText w:val="%3."/>
+      <w:lvlJc w:val="right"/>
+      <w:pPr>
+        <w:ind w:left="1600" w:hanging="400"/>
+      </w:pPr>
+    </w:lvl>
+    <w:lvl w:ilvl="3" w:tplc="0409000F" w:tentative="1">
+      <w:start w:val="1"/>
+      <w:numFmt w:val="decimal"/>
+      <w:lvlText w:val="%4."/>
+      <w:lvlJc w:val="left"/>
+      <w:pPr>
+        <w:ind w:left="2000" w:hanging="400"/>
+      </w:pPr>
+    </w:lvl>
+    <w:lvl w:ilvl="4" w:tplc="04090019" w:tentative="1">
+      <w:start w:val="1"/>
+      <w:numFmt w:val="upperLetter"/>
+      <w:lvlText w:val="%5."/>
+      <w:lvlJc w:val="left"/>
+      <w:pPr>
+        <w:ind w:left="2400" w:hanging="400"/>
+      </w:pPr>
+    </w:lvl>
+    <w:lvl w:ilvl="5" w:tplc="0409001B" w:tentative="1">
+      <w:start w:val="1"/>
+      <w:numFmt w:val="lowerRoman"/>
+      <w:lvlText w:val="%6."/>
+      <w:lvlJc w:val="right"/>
+      <w:pPr>
+        <w:ind w:left="2800" w:hanging="400"/>
+      </w:pPr>
+    </w:lvl>
+    <w:lvl w:ilvl="6" w:tplc="0409000F" w:tentative="1">
+      <w:start w:val="1"/>
+      <w:numFmt w:val="decimal"/>
+      <w:lvlText w:val="%7."/>
+      <w:lvlJc w:val="left"/>
+      <w:pPr>
+        <w:ind w:left="3200" w:hanging="400"/>
+      </w:pPr>
+    </w:lvl>
+    <w:lvl w:ilvl="7" w:tplc="04090019" w:tentative="1">
+      <w:start w:val="1"/>
+      <w:numFmt w:val="upperLetter"/>
+      <w:lvlText w:val="%8."/>
+      <w:lvlJc w:val="left"/>
+      <w:pPr>
+        <w:ind w:left="3600" w:hanging="400"/>
+      </w:pPr>
+    </w:lvl>
+    <w:lvl w:ilvl="8" w:tplc="0409001B" w:tentative="1">
+      <w:start w:val="1"/>
+      <w:numFmt w:val="lowerRoman"/>
+      <w:lvlText w:val="%9."/>
+      <w:lvlJc w:val="right"/>
+      <w:pPr>
+        <w:ind w:left="4000" w:hanging="400"/>
+      </w:pPr>
+    </w:lvl>
+  </w:abstractNum>
+  <w:abstractNum w:abstractNumId="1" w15:restartNumberingAfterBreak="0">
+    <w:nsid w:val="0E3D645F"/>
+    <w:multiLevelType w:val="hybridMultilevel"/>
+    <w:tmpl w:val="6B1A6112"/>
+    <w:lvl w:ilvl="0" w:tplc="E8C21CA0">
+      <w:start w:val="1"/>
+      <w:numFmt w:val="decimal"/>
+      <w:lvlText w:val="%1."/>
+      <w:lvlJc w:val="left"/>
+      <w:pPr>
+        <w:ind w:left="760" w:hanging="360"/>
+      </w:pPr>
+      <w:rPr>
+        <w:rFonts w:hint="default"/>
+      </w:rPr>
+    </w:lvl>
+    <w:lvl w:ilvl="1" w:tplc="04090019" w:tentative="1">
+      <w:start w:val="1"/>
+      <w:numFmt w:val="upperLetter"/>
+      <w:lvlText w:val="%2."/>
+      <w:lvlJc w:val="left"/>
+      <w:pPr>
+        <w:ind w:left="1200" w:hanging="400"/>
+      </w:pPr>
+    </w:lvl>
+    <w:lvl w:ilvl="2" w:tplc="0409001B" w:tentative="1">
+      <w:start w:val="1"/>
+      <w:numFmt w:val="lowerRoman"/>
+      <w:lvlText w:val="%3."/>
+      <w:lvlJc w:val="right"/>
+      <w:pPr>
+        <w:ind w:left="1600" w:hanging="400"/>
+      </w:pPr>
+    </w:lvl>
+    <w:lvl w:ilvl="3" w:tplc="0409000F" w:tentative="1">
+      <w:start w:val="1"/>
+      <w:numFmt w:val="decimal"/>
+      <w:lvlText w:val="%4."/>
+      <w:lvlJc w:val="left"/>
+      <w:pPr>
+        <w:ind w:left="2000" w:hanging="400"/>
+      </w:pPr>
+    </w:lvl>
+    <w:lvl w:ilvl="4" w:tplc="04090019" w:tentative="1">
+      <w:start w:val="1"/>
+      <w:numFmt w:val="upperLetter"/>
+      <w:lvlText w:val="%5."/>
+      <w:lvlJc w:val="left"/>
+      <w:pPr>
+        <w:ind w:left="2400" w:hanging="400"/>
+      </w:pPr>
+    </w:lvl>
+    <w:lvl w:ilvl="5" w:tplc="0409001B" w:tentative="1">
+      <w:start w:val="1"/>
+      <w:numFmt w:val="lowerRoman"/>
+      <w:lvlText w:val="%6."/>
+      <w:lvlJc w:val="right"/>
+      <w:pPr>
+        <w:ind w:left="2800" w:hanging="400"/>
+      </w:pPr>
+    </w:lvl>
+    <w:lvl w:ilvl="6" w:tplc="0409000F" w:tentative="1">
+      <w:start w:val="1"/>
+      <w:numFmt w:val="decimal"/>
+      <w:lvlText w:val="%7."/>
+      <w:lvlJc w:val="left"/>
+      <w:pPr>
+        <w:ind w:left="3200" w:hanging="400"/>
+      </w:pPr>
+    </w:lvl>
+    <w:lvl w:ilvl="7" w:tplc="04090019" w:tentative="1">
+      <w:start w:val="1"/>
+      <w:numFmt w:val="upperLetter"/>
+      <w:lvlText w:val="%8."/>
+      <w:lvlJc w:val="left"/>
+      <w:pPr>
+        <w:ind w:left="3600" w:hanging="400"/>
+      </w:pPr>
+    </w:lvl>
+    <w:lvl w:ilvl="8" w:tplc="0409001B" w:tentative="1">
+      <w:start w:val="1"/>
+      <w:numFmt w:val="lowerRoman"/>
+      <w:lvlText w:val="%9."/>
+      <w:lvlJc w:val="right"/>
+      <w:pPr>
+        <w:ind w:left="4000" w:hanging="400"/>
+      </w:pPr>
+    </w:lvl>
+  </w:abstractNum>
+  <w:abstractNum w:abstractNumId="2" w15:restartNumberingAfterBreak="0">
+    <w:nsid w:val="12B3076D"/>
+    <w:multiLevelType w:val="hybridMultilevel"/>
+    <w:tmpl w:val="952A0888"/>
+    <w:lvl w:ilvl="0" w:tplc="8892EACE">
+      <w:start w:val="1"/>
+      <w:numFmt w:val="decimal"/>
+      <w:lvlText w:val="%1)"/>
+      <w:lvlJc w:val="left"/>
+      <w:pPr>
+        <w:ind w:left="760" w:hanging="360"/>
+      </w:pPr>
+      <w:rPr>
+        <w:rFonts w:hint="default"/>
+      </w:rPr>
+    </w:lvl>
+    <w:lvl w:ilvl="1" w:tplc="04090019" w:tentative="1">
+      <w:start w:val="1"/>
+      <w:numFmt w:val="upperLetter"/>
+      <w:lvlText w:val="%2."/>
+      <w:lvlJc w:val="left"/>
+      <w:pPr>
+        <w:ind w:left="1200" w:hanging="400"/>
+      </w:pPr>
+    </w:lvl>
+    <w:lvl w:ilvl="2" w:tplc="0409001B" w:tentative="1">
+      <w:start w:val="1"/>
+      <w:numFmt w:val="lowerRoman"/>
+      <w:lvlText w:val="%3."/>
+      <w:lvlJc w:val="right"/>
+      <w:pPr>
+        <w:ind w:left="1600" w:hanging="400"/>
+      </w:pPr>
+    </w:lvl>
+    <w:lvl w:ilvl="3" w:tplc="0409000F" w:tentative="1">
+      <w:start w:val="1"/>
+      <w:numFmt w:val="decimal"/>
+      <w:lvlText w:val="%4."/>
+      <w:lvlJc w:val="left"/>
+      <w:pPr>
+        <w:ind w:left="2000" w:hanging="400"/>
+      </w:pPr>
+    </w:lvl>
+    <w:lvl w:ilvl="4" w:tplc="04090019" w:tentative="1">
+      <w:start w:val="1"/>
+      <w:numFmt w:val="upperLetter"/>
+      <w:lvlText w:val="%5."/>
+      <w:lvlJc w:val="left"/>
+      <w:pPr>
+        <w:ind w:left="2400" w:hanging="400"/>
+      </w:pPr>
+    </w:lvl>
+    <w:lvl w:ilvl="5" w:tplc="0409001B" w:tentative="1">
+      <w:start w:val="1"/>
+      <w:numFmt w:val="lowerRoman"/>
+      <w:lvlText w:val="%6."/>
+      <w:lvlJc w:val="right"/>
+      <w:pPr>
+        <w:ind w:left="2800" w:hanging="400"/>
+      </w:pPr>
+    </w:lvl>
+    <w:lvl w:ilvl="6" w:tplc="0409000F" w:tentative="1">
+      <w:start w:val="1"/>
+      <w:numFmt w:val="decimal"/>
+      <w:lvlText w:val="%7."/>
+      <w:lvlJc w:val="left"/>
+      <w:pPr>
+        <w:ind w:left="3200" w:hanging="400"/>
+      </w:pPr>
+    </w:lvl>
+    <w:lvl w:ilvl="7" w:tplc="04090019" w:tentative="1">
+      <w:start w:val="1"/>
+      <w:numFmt w:val="upperLetter"/>
+      <w:lvlText w:val="%8."/>
+      <w:lvlJc w:val="left"/>
+      <w:pPr>
+        <w:ind w:left="3600" w:hanging="400"/>
+      </w:pPr>
+    </w:lvl>
+    <w:lvl w:ilvl="8" w:tplc="0409001B" w:tentative="1">
+      <w:start w:val="1"/>
+      <w:numFmt w:val="lowerRoman"/>
+      <w:lvlText w:val="%9."/>
+      <w:lvlJc w:val="right"/>
+      <w:pPr>
+        <w:ind w:left="4000" w:hanging="400"/>
+      </w:pPr>
+    </w:lvl>
+  </w:abstractNum>
+  <w:abstractNum w:abstractNumId="3" w15:restartNumberingAfterBreak="0">
+    <w:nsid w:val="143B44FB"/>
+    <w:multiLevelType w:val="hybridMultilevel"/>
+    <w:tmpl w:val="7B6EC2D4"/>
+    <w:lvl w:ilvl="0" w:tplc="9DC8811C">
+      <w:start w:val="1"/>
+      <w:numFmt w:val="decimal"/>
+      <w:lvlText w:val="%1."/>
+      <w:lvlJc w:val="left"/>
+      <w:pPr>
+        <w:ind w:left="760" w:hanging="360"/>
+      </w:pPr>
+      <w:rPr>
+        <w:rFonts w:hint="default"/>
+      </w:rPr>
+    </w:lvl>
+    <w:lvl w:ilvl="1" w:tplc="04090019" w:tentative="1">
+      <w:start w:val="1"/>
+      <w:numFmt w:val="upperLetter"/>
+      <w:lvlText w:val="%2."/>
+      <w:lvlJc w:val="left"/>
+      <w:pPr>
+        <w:ind w:left="1200" w:hanging="400"/>
+      </w:pPr>
+    </w:lvl>
+    <w:lvl w:ilvl="2" w:tplc="0409001B" w:tentative="1">
+      <w:start w:val="1"/>
+      <w:numFmt w:val="lowerRoman"/>
+      <w:lvlText w:val="%3."/>
+      <w:lvlJc w:val="right"/>
+      <w:pPr>
+        <w:ind w:left="1600" w:hanging="400"/>
+      </w:pPr>
+    </w:lvl>
+    <w:lvl w:ilvl="3" w:tplc="0409000F" w:tentative="1">
+      <w:start w:val="1"/>
+      <w:numFmt w:val="decimal"/>
+      <w:lvlText w:val="%4."/>
+      <w:lvlJc w:val="left"/>
+      <w:pPr>
+        <w:ind w:left="2000" w:hanging="400"/>
+      </w:pPr>
+    </w:lvl>
+    <w:lvl w:ilvl="4" w:tplc="04090019" w:tentative="1">
+      <w:start w:val="1"/>
+      <w:numFmt w:val="upperLetter"/>
+      <w:lvlText w:val="%5."/>
+      <w:lvlJc w:val="left"/>
+      <w:pPr>
+        <w:ind w:left="2400" w:hanging="400"/>
+      </w:pPr>
+    </w:lvl>
+    <w:lvl w:ilvl="5" w:tplc="0409001B" w:tentative="1">
+      <w:start w:val="1"/>
+      <w:numFmt w:val="lowerRoman"/>
+      <w:lvlText w:val="%6."/>
+      <w:lvlJc w:val="right"/>
+      <w:pPr>
+        <w:ind w:left="2800" w:hanging="400"/>
+      </w:pPr>
+    </w:lvl>
+    <w:lvl w:ilvl="6" w:tplc="0409000F" w:tentative="1">
+      <w:start w:val="1"/>
+      <w:numFmt w:val="decimal"/>
+      <w:lvlText w:val="%7."/>
+      <w:lvlJc w:val="left"/>
+      <w:pPr>
+        <w:ind w:left="3200" w:hanging="400"/>
+      </w:pPr>
+    </w:lvl>
+    <w:lvl w:ilvl="7" w:tplc="04090019" w:tentative="1">
+      <w:start w:val="1"/>
+      <w:numFmt w:val="upperLetter"/>
+      <w:lvlText w:val="%8."/>
+      <w:lvlJc w:val="left"/>
+      <w:pPr>
+        <w:ind w:left="3600" w:hanging="400"/>
+      </w:pPr>
+    </w:lvl>
+    <w:lvl w:ilvl="8" w:tplc="0409001B" w:tentative="1">
+      <w:start w:val="1"/>
+      <w:numFmt w:val="lowerRoman"/>
+      <w:lvlText w:val="%9."/>
+      <w:lvlJc w:val="right"/>
+      <w:pPr>
+        <w:ind w:left="4000" w:hanging="400"/>
+      </w:pPr>
+    </w:lvl>
+  </w:abstractNum>
+  <w:abstractNum w:abstractNumId="4" w15:restartNumberingAfterBreak="0">
+    <w:nsid w:val="14AB175C"/>
+    <w:multiLevelType w:val="hybridMultilevel"/>
+    <w:tmpl w:val="E9F05A3E"/>
+    <w:lvl w:ilvl="0" w:tplc="1EE21444">
+      <w:start w:val="1"/>
+      <w:numFmt w:val="decimal"/>
+      <w:lvlText w:val="%1)"/>
+      <w:lvlJc w:val="left"/>
+      <w:pPr>
+        <w:ind w:left="460" w:hanging="360"/>
+      </w:pPr>
+      <w:rPr>
+        <w:rFonts w:hint="default"/>
+      </w:rPr>
+    </w:lvl>
+    <w:lvl w:ilvl="1" w:tplc="04090019" w:tentative="1">
+      <w:start w:val="1"/>
+      <w:numFmt w:val="upperLetter"/>
+      <w:lvlText w:val="%2."/>
+      <w:lvlJc w:val="left"/>
+      <w:pPr>
+        <w:ind w:left="900" w:hanging="400"/>
+      </w:pPr>
+    </w:lvl>
+    <w:lvl w:ilvl="2" w:tplc="0409001B" w:tentative="1">
+      <w:start w:val="1"/>
+      <w:numFmt w:val="lowerRoman"/>
+      <w:lvlText w:val="%3."/>
+      <w:lvlJc w:val="right"/>
+      <w:pPr>
+        <w:ind w:left="1300" w:hanging="400"/>
+      </w:pPr>
+    </w:lvl>
+    <w:lvl w:ilvl="3" w:tplc="0409000F" w:tentative="1">
+      <w:start w:val="1"/>
+      <w:numFmt w:val="decimal"/>
+      <w:lvlText w:val="%4."/>
+      <w:lvlJc w:val="left"/>
+      <w:pPr>
+        <w:ind w:left="1700" w:hanging="400"/>
+      </w:pPr>
+    </w:lvl>
+    <w:lvl w:ilvl="4" w:tplc="04090019" w:tentative="1">
+      <w:start w:val="1"/>
+      <w:numFmt w:val="upperLetter"/>
+      <w:lvlText w:val="%5."/>
+      <w:lvlJc w:val="left"/>
+      <w:pPr>
+        <w:ind w:left="2100" w:hanging="400"/>
+      </w:pPr>
+    </w:lvl>
+    <w:lvl w:ilvl="5" w:tplc="0409001B" w:tentative="1">
+      <w:start w:val="1"/>
+      <w:numFmt w:val="lowerRoman"/>
+      <w:lvlText w:val="%6."/>
+      <w:lvlJc w:val="right"/>
+      <w:pPr>
+        <w:ind w:left="2500" w:hanging="400"/>
+      </w:pPr>
+    </w:lvl>
+    <w:lvl w:ilvl="6" w:tplc="0409000F" w:tentative="1">
+      <w:start w:val="1"/>
+      <w:numFmt w:val="decimal"/>
+      <w:lvlText w:val="%7."/>
+      <w:lvlJc w:val="left"/>
+      <w:pPr>
+        <w:ind w:left="2900" w:hanging="400"/>
+      </w:pPr>
+    </w:lvl>
+    <w:lvl w:ilvl="7" w:tplc="04090019" w:tentative="1">
+      <w:start w:val="1"/>
+      <w:numFmt w:val="upperLetter"/>
+      <w:lvlText w:val="%8."/>
+      <w:lvlJc w:val="left"/>
+      <w:pPr>
+        <w:ind w:left="3300" w:hanging="400"/>
+      </w:pPr>
+    </w:lvl>
+    <w:lvl w:ilvl="8" w:tplc="0409001B" w:tentative="1">
+      <w:start w:val="1"/>
+      <w:numFmt w:val="lowerRoman"/>
+      <w:lvlText w:val="%9."/>
+      <w:lvlJc w:val="right"/>
+      <w:pPr>
+        <w:ind w:left="3700" w:hanging="400"/>
+      </w:pPr>
+    </w:lvl>
+  </w:abstractNum>
+  <w:abstractNum w:abstractNumId="5" w15:restartNumberingAfterBreak="0">
+    <w:nsid w:val="169A3E51"/>
+    <w:multiLevelType w:val="hybridMultilevel"/>
+    <w:tmpl w:val="CE7260FA"/>
+    <w:lvl w:ilvl="0" w:tplc="416400AA">
+      <w:start w:val="1"/>
+      <w:numFmt w:val="decimal"/>
+      <w:lvlText w:val="%1."/>
+      <w:lvlJc w:val="left"/>
+      <w:pPr>
+        <w:ind w:left="760" w:hanging="360"/>
+      </w:pPr>
+      <w:rPr>
+        <w:rFonts w:hint="default"/>
+      </w:rPr>
+    </w:lvl>
+    <w:lvl w:ilvl="1" w:tplc="04090019" w:tentative="1">
+      <w:start w:val="1"/>
+      <w:numFmt w:val="upperLetter"/>
+      <w:lvlText w:val="%2."/>
+      <w:lvlJc w:val="left"/>
+      <w:pPr>
+        <w:ind w:left="1200" w:hanging="400"/>
+      </w:pPr>
+    </w:lvl>
+    <w:lvl w:ilvl="2" w:tplc="0409001B" w:tentative="1">
+      <w:start w:val="1"/>
+      <w:numFmt w:val="lowerRoman"/>
+      <w:lvlText w:val="%3."/>
+      <w:lvlJc w:val="right"/>
+      <w:pPr>
+        <w:ind w:left="1600" w:hanging="400"/>
+      </w:pPr>
+    </w:lvl>
+    <w:lvl w:ilvl="3" w:tplc="0409000F" w:tentative="1">
+      <w:start w:val="1"/>
+      <w:numFmt w:val="decimal"/>
+      <w:lvlText w:val="%4."/>
+      <w:lvlJc w:val="left"/>
+      <w:pPr>
+        <w:ind w:left="2000" w:hanging="400"/>
+      </w:pPr>
+    </w:lvl>
+    <w:lvl w:ilvl="4" w:tplc="04090019" w:tentative="1">
+      <w:start w:val="1"/>
+      <w:numFmt w:val="upperLetter"/>
+      <w:lvlText w:val="%5."/>
+      <w:lvlJc w:val="left"/>
+      <w:pPr>
+        <w:ind w:left="2400" w:hanging="400"/>
+      </w:pPr>
+    </w:lvl>
+    <w:lvl w:ilvl="5" w:tplc="0409001B" w:tentative="1">
+      <w:start w:val="1"/>
+      <w:numFmt w:val="lowerRoman"/>
+      <w:lvlText w:val="%6."/>
+      <w:lvlJc w:val="right"/>
+      <w:pPr>
+        <w:ind w:left="2800" w:hanging="400"/>
+      </w:pPr>
+    </w:lvl>
+    <w:lvl w:ilvl="6" w:tplc="0409000F" w:tentative="1">
+      <w:start w:val="1"/>
+      <w:numFmt w:val="decimal"/>
+      <w:lvlText w:val="%7."/>
+      <w:lvlJc w:val="left"/>
+      <w:pPr>
+        <w:ind w:left="3200" w:hanging="400"/>
+      </w:pPr>
+    </w:lvl>
+    <w:lvl w:ilvl="7" w:tplc="04090019" w:tentative="1">
+      <w:start w:val="1"/>
+      <w:numFmt w:val="upperLetter"/>
+      <w:lvlText w:val="%8."/>
+      <w:lvlJc w:val="left"/>
+      <w:pPr>
+        <w:ind w:left="3600" w:hanging="400"/>
+      </w:pPr>
+    </w:lvl>
+    <w:lvl w:ilvl="8" w:tplc="0409001B" w:tentative="1">
+      <w:start w:val="1"/>
+      <w:numFmt w:val="lowerRoman"/>
+      <w:lvlText w:val="%9."/>
+      <w:lvlJc w:val="right"/>
+      <w:pPr>
+        <w:ind w:left="4000" w:hanging="400"/>
+      </w:pPr>
+    </w:lvl>
+  </w:abstractNum>
+  <w:abstractNum w:abstractNumId="6" w15:restartNumberingAfterBreak="0">
+    <w:nsid w:val="36A107CC"/>
+    <w:multiLevelType w:val="hybridMultilevel"/>
+    <w:tmpl w:val="9B0CBF4A"/>
+    <w:lvl w:ilvl="0" w:tplc="0238A190">
+      <w:start w:val="1"/>
+      <w:numFmt w:val="bullet"/>
+      <w:lvlText w:val=""/>
+      <w:lvlJc w:val="left"/>
+      <w:pPr>
+        <w:ind w:left="1120" w:hanging="360"/>
+      </w:pPr>
+      <w:rPr>
+        <w:rFonts w:ascii="Wingdings" w:eastAsiaTheme="minorEastAsia" w:hAnsi="Wingdings" w:cstheme="minorBidi" w:hint="default"/>
+      </w:rPr>
+    </w:lvl>
+    <w:lvl w:ilvl="1" w:tplc="04090003" w:tentative="1">
+      <w:start w:val="1"/>
+      <w:numFmt w:val="bullet"/>
+      <w:lvlText w:val=""/>
+      <w:lvlJc w:val="left"/>
+      <w:pPr>
+        <w:ind w:left="1560" w:hanging="400"/>
+      </w:pPr>
+      <w:rPr>
+        <w:rFonts w:ascii="Wingdings" w:hAnsi="Wingdings" w:hint="default"/>
+      </w:rPr>
+    </w:lvl>
+    <w:lvl w:ilvl="2" w:tplc="04090005" w:tentative="1">
+      <w:start w:val="1"/>
+      <w:numFmt w:val="bullet"/>
+      <w:lvlText w:val=""/>
+      <w:lvlJc w:val="left"/>
+      <w:pPr>
+        <w:ind w:left="1960" w:hanging="400"/>
+      </w:pPr>
+      <w:rPr>
+        <w:rFonts w:ascii="Wingdings" w:hAnsi="Wingdings" w:hint="default"/>
+      </w:rPr>
+    </w:lvl>
+    <w:lvl w:ilvl="3" w:tplc="04090001" w:tentative="1">
+      <w:start w:val="1"/>
+      <w:numFmt w:val="bullet"/>
+      <w:lvlText w:val=""/>
+      <w:lvlJc w:val="left"/>
+      <w:pPr>
+        <w:ind w:left="2360" w:hanging="400"/>
+      </w:pPr>
+      <w:rPr>
+        <w:rFonts w:ascii="Wingdings" w:hAnsi="Wingdings" w:hint="default"/>
+      </w:rPr>
+    </w:lvl>
+    <w:lvl w:ilvl="4" w:tplc="04090003" w:tentative="1">
+      <w:start w:val="1"/>
+      <w:numFmt w:val="bullet"/>
+      <w:lvlText w:val=""/>
+      <w:lvlJc w:val="left"/>
+      <w:pPr>
+        <w:ind w:left="2760" w:hanging="400"/>
+      </w:pPr>
+      <w:rPr>
+        <w:rFonts w:ascii="Wingdings" w:hAnsi="Wingdings" w:hint="default"/>
+      </w:rPr>
+    </w:lvl>
+    <w:lvl w:ilvl="5" w:tplc="04090005" w:tentative="1">
+      <w:start w:val="1"/>
+      <w:numFmt w:val="bullet"/>
+      <w:lvlText w:val=""/>
+      <w:lvlJc w:val="left"/>
+      <w:pPr>
+        <w:ind w:left="3160" w:hanging="400"/>
+      </w:pPr>
+      <w:rPr>
+        <w:rFonts w:ascii="Wingdings" w:hAnsi="Wingdings" w:hint="default"/>
+      </w:rPr>
+    </w:lvl>
+    <w:lvl w:ilvl="6" w:tplc="04090001" w:tentative="1">
+      <w:start w:val="1"/>
+      <w:numFmt w:val="bullet"/>
+      <w:lvlText w:val=""/>
+      <w:lvlJc w:val="left"/>
+      <w:pPr>
+        <w:ind w:left="3560" w:hanging="400"/>
+      </w:pPr>
+      <w:rPr>
+        <w:rFonts w:ascii="Wingdings" w:hAnsi="Wingdings" w:hint="default"/>
+      </w:rPr>
+    </w:lvl>
+    <w:lvl w:ilvl="7" w:tplc="04090003" w:tentative="1">
+      <w:start w:val="1"/>
+      <w:numFmt w:val="bullet"/>
+      <w:lvlText w:val=""/>
+      <w:lvlJc w:val="left"/>
+      <w:pPr>
+        <w:ind w:left="3960" w:hanging="400"/>
+      </w:pPr>
+      <w:rPr>
+        <w:rFonts w:ascii="Wingdings" w:hAnsi="Wingdings" w:hint="default"/>
+      </w:rPr>
+    </w:lvl>
+    <w:lvl w:ilvl="8" w:tplc="04090005" w:tentative="1">
+      <w:start w:val="1"/>
+      <w:numFmt w:val="bullet"/>
+      <w:lvlText w:val=""/>
+      <w:lvlJc w:val="left"/>
+      <w:pPr>
+        <w:ind w:left="4360" w:hanging="400"/>
+      </w:pPr>
+      <w:rPr>
+        <w:rFonts w:ascii="Wingdings" w:hAnsi="Wingdings" w:hint="default"/>
+      </w:rPr>
+    </w:lvl>
+  </w:abstractNum>
+  <w:abstractNum w:abstractNumId="7" w15:restartNumberingAfterBreak="0">
     <w:nsid w:val="3F153A14"/>
     <w:multiLevelType w:val="hybridMultilevel"/>
     <w:tmpl w:val="6B46C2EE"/>
@@ -3110,7 +6152,185 @@
       </w:pPr>
     </w:lvl>
   </w:abstractNum>
-  <w:abstractNum w:abstractNumId="1" w15:restartNumberingAfterBreak="0">
+  <w:abstractNum w:abstractNumId="8" w15:restartNumberingAfterBreak="0">
+    <w:nsid w:val="58102B04"/>
+    <w:multiLevelType w:val="hybridMultilevel"/>
+    <w:tmpl w:val="62CA3716"/>
+    <w:lvl w:ilvl="0" w:tplc="31C6F526">
+      <w:start w:val="1"/>
+      <w:numFmt w:val="decimal"/>
+      <w:lvlText w:val="%1)"/>
+      <w:lvlJc w:val="left"/>
+      <w:pPr>
+        <w:ind w:left="760" w:hanging="360"/>
+      </w:pPr>
+      <w:rPr>
+        <w:rFonts w:hint="default"/>
+      </w:rPr>
+    </w:lvl>
+    <w:lvl w:ilvl="1" w:tplc="04090019" w:tentative="1">
+      <w:start w:val="1"/>
+      <w:numFmt w:val="upperLetter"/>
+      <w:lvlText w:val="%2."/>
+      <w:lvlJc w:val="left"/>
+      <w:pPr>
+        <w:ind w:left="1200" w:hanging="400"/>
+      </w:pPr>
+    </w:lvl>
+    <w:lvl w:ilvl="2" w:tplc="0409001B" w:tentative="1">
+      <w:start w:val="1"/>
+      <w:numFmt w:val="lowerRoman"/>
+      <w:lvlText w:val="%3."/>
+      <w:lvlJc w:val="right"/>
+      <w:pPr>
+        <w:ind w:left="1600" w:hanging="400"/>
+      </w:pPr>
+    </w:lvl>
+    <w:lvl w:ilvl="3" w:tplc="0409000F" w:tentative="1">
+      <w:start w:val="1"/>
+      <w:numFmt w:val="decimal"/>
+      <w:lvlText w:val="%4."/>
+      <w:lvlJc w:val="left"/>
+      <w:pPr>
+        <w:ind w:left="2000" w:hanging="400"/>
+      </w:pPr>
+    </w:lvl>
+    <w:lvl w:ilvl="4" w:tplc="04090019" w:tentative="1">
+      <w:start w:val="1"/>
+      <w:numFmt w:val="upperLetter"/>
+      <w:lvlText w:val="%5."/>
+      <w:lvlJc w:val="left"/>
+      <w:pPr>
+        <w:ind w:left="2400" w:hanging="400"/>
+      </w:pPr>
+    </w:lvl>
+    <w:lvl w:ilvl="5" w:tplc="0409001B" w:tentative="1">
+      <w:start w:val="1"/>
+      <w:numFmt w:val="lowerRoman"/>
+      <w:lvlText w:val="%6."/>
+      <w:lvlJc w:val="right"/>
+      <w:pPr>
+        <w:ind w:left="2800" w:hanging="400"/>
+      </w:pPr>
+    </w:lvl>
+    <w:lvl w:ilvl="6" w:tplc="0409000F" w:tentative="1">
+      <w:start w:val="1"/>
+      <w:numFmt w:val="decimal"/>
+      <w:lvlText w:val="%7."/>
+      <w:lvlJc w:val="left"/>
+      <w:pPr>
+        <w:ind w:left="3200" w:hanging="400"/>
+      </w:pPr>
+    </w:lvl>
+    <w:lvl w:ilvl="7" w:tplc="04090019" w:tentative="1">
+      <w:start w:val="1"/>
+      <w:numFmt w:val="upperLetter"/>
+      <w:lvlText w:val="%8."/>
+      <w:lvlJc w:val="left"/>
+      <w:pPr>
+        <w:ind w:left="3600" w:hanging="400"/>
+      </w:pPr>
+    </w:lvl>
+    <w:lvl w:ilvl="8" w:tplc="0409001B" w:tentative="1">
+      <w:start w:val="1"/>
+      <w:numFmt w:val="lowerRoman"/>
+      <w:lvlText w:val="%9."/>
+      <w:lvlJc w:val="right"/>
+      <w:pPr>
+        <w:ind w:left="4000" w:hanging="400"/>
+      </w:pPr>
+    </w:lvl>
+  </w:abstractNum>
+  <w:abstractNum w:abstractNumId="9" w15:restartNumberingAfterBreak="0">
+    <w:nsid w:val="59474050"/>
+    <w:multiLevelType w:val="hybridMultilevel"/>
+    <w:tmpl w:val="786C4B96"/>
+    <w:lvl w:ilvl="0" w:tplc="B64C01C0">
+      <w:start w:val="1"/>
+      <w:numFmt w:val="decimal"/>
+      <w:lvlText w:val="%1."/>
+      <w:lvlJc w:val="left"/>
+      <w:pPr>
+        <w:ind w:left="1164" w:hanging="360"/>
+      </w:pPr>
+      <w:rPr>
+        <w:rFonts w:hint="default"/>
+      </w:rPr>
+    </w:lvl>
+    <w:lvl w:ilvl="1" w:tplc="04090019" w:tentative="1">
+      <w:start w:val="1"/>
+      <w:numFmt w:val="upperLetter"/>
+      <w:lvlText w:val="%2."/>
+      <w:lvlJc w:val="left"/>
+      <w:pPr>
+        <w:ind w:left="1604" w:hanging="400"/>
+      </w:pPr>
+    </w:lvl>
+    <w:lvl w:ilvl="2" w:tplc="0409001B" w:tentative="1">
+      <w:start w:val="1"/>
+      <w:numFmt w:val="lowerRoman"/>
+      <w:lvlText w:val="%3."/>
+      <w:lvlJc w:val="right"/>
+      <w:pPr>
+        <w:ind w:left="2004" w:hanging="400"/>
+      </w:pPr>
+    </w:lvl>
+    <w:lvl w:ilvl="3" w:tplc="0409000F" w:tentative="1">
+      <w:start w:val="1"/>
+      <w:numFmt w:val="decimal"/>
+      <w:lvlText w:val="%4."/>
+      <w:lvlJc w:val="left"/>
+      <w:pPr>
+        <w:ind w:left="2404" w:hanging="400"/>
+      </w:pPr>
+    </w:lvl>
+    <w:lvl w:ilvl="4" w:tplc="04090019" w:tentative="1">
+      <w:start w:val="1"/>
+      <w:numFmt w:val="upperLetter"/>
+      <w:lvlText w:val="%5."/>
+      <w:lvlJc w:val="left"/>
+      <w:pPr>
+        <w:ind w:left="2804" w:hanging="400"/>
+      </w:pPr>
+    </w:lvl>
+    <w:lvl w:ilvl="5" w:tplc="0409001B" w:tentative="1">
+      <w:start w:val="1"/>
+      <w:numFmt w:val="lowerRoman"/>
+      <w:lvlText w:val="%6."/>
+      <w:lvlJc w:val="right"/>
+      <w:pPr>
+        <w:ind w:left="3204" w:hanging="400"/>
+      </w:pPr>
+    </w:lvl>
+    <w:lvl w:ilvl="6" w:tplc="0409000F" w:tentative="1">
+      <w:start w:val="1"/>
+      <w:numFmt w:val="decimal"/>
+      <w:lvlText w:val="%7."/>
+      <w:lvlJc w:val="left"/>
+      <w:pPr>
+        <w:ind w:left="3604" w:hanging="400"/>
+      </w:pPr>
+    </w:lvl>
+    <w:lvl w:ilvl="7" w:tplc="04090019" w:tentative="1">
+      <w:start w:val="1"/>
+      <w:numFmt w:val="upperLetter"/>
+      <w:lvlText w:val="%8."/>
+      <w:lvlJc w:val="left"/>
+      <w:pPr>
+        <w:ind w:left="4004" w:hanging="400"/>
+      </w:pPr>
+    </w:lvl>
+    <w:lvl w:ilvl="8" w:tplc="0409001B" w:tentative="1">
+      <w:start w:val="1"/>
+      <w:numFmt w:val="lowerRoman"/>
+      <w:lvlText w:val="%9."/>
+      <w:lvlJc w:val="right"/>
+      <w:pPr>
+        <w:ind w:left="4404" w:hanging="400"/>
+      </w:pPr>
+    </w:lvl>
+  </w:abstractNum>
+  <w:abstractNum w:abstractNumId="10" w15:restartNumberingAfterBreak="0">
     <w:nsid w:val="74187B4C"/>
     <w:multiLevelType w:val="hybridMultilevel"/>
     <w:tmpl w:val="98A0BDEE"/>
@@ -3224,10 +6444,37 @@
     </w:lvl>
   </w:abstractNum>
   <w:num w:numId="1">
-    <w:abstractNumId w:val="0"/>
+    <w:abstractNumId w:val="7"/>
   </w:num>
   <w:num w:numId="2">
+    <w:abstractNumId w:val="10"/>
+  </w:num>
+  <w:num w:numId="3">
+    <w:abstractNumId w:val="5"/>
+  </w:num>
+  <w:num w:numId="4">
+    <w:abstractNumId w:val="3"/>
+  </w:num>
+  <w:num w:numId="5">
     <w:abstractNumId w:val="1"/>
+  </w:num>
+  <w:num w:numId="6">
+    <w:abstractNumId w:val="9"/>
+  </w:num>
+  <w:num w:numId="7">
+    <w:abstractNumId w:val="2"/>
+  </w:num>
+  <w:num w:numId="8">
+    <w:abstractNumId w:val="6"/>
+  </w:num>
+  <w:num w:numId="9">
+    <w:abstractNumId w:val="8"/>
+  </w:num>
+  <w:num w:numId="10">
+    <w:abstractNumId w:val="4"/>
+  </w:num>
+  <w:num w:numId="11">
+    <w:abstractNumId w:val="0"/>
   </w:num>
 </w:numbering>
 </file>
@@ -3631,6 +6878,7 @@
   <w:style w:type="paragraph" w:default="1" w:styleId="a">
     <w:name w:val="Normal"/>
     <w:qFormat/>
+    <w:rsid w:val="00D056D1"/>
     <w:pPr>
       <w:widowControl w:val="0"/>
       <w:wordWrap w:val="0"/>

</xml_diff>